<commit_message>
ver_0.0.5 data dictionary completed.
</commit_message>
<xml_diff>
--- a/فرهنگ داده.docx
+++ b/فرهنگ داده.docx
@@ -293,7 +293,31 @@
           <w:rtl/>
           <w:lang w:bidi="fa-IR"/>
         </w:rPr>
-        <w:t>*سیستم مدیریت آنلاین اطلاعات فیلم ها و سریال های نت فلیکس*</w:t>
+        <w:t xml:space="preserve">*سیستم مدیریت آنلاین اطلاعات فیلم ها و سریال های نت </w:t>
+      </w:r>
+      <w:proofErr w:type="spellStart"/>
+      <w:r>
+        <w:rPr>
+          <w:rFonts w:hint="cs"/>
+          <w:color w:val="002060"/>
+          <w:sz w:val="40"/>
+          <w:szCs w:val="40"/>
+          <w:rtl/>
+          <w:lang w:bidi="fa-IR"/>
+        </w:rPr>
+        <w:t>فلیکس</w:t>
+      </w:r>
+      <w:proofErr w:type="spellEnd"/>
+      <w:r>
+        <w:rPr>
+          <w:rFonts w:hint="cs"/>
+          <w:color w:val="002060"/>
+          <w:sz w:val="40"/>
+          <w:szCs w:val="40"/>
+          <w:rtl/>
+          <w:lang w:bidi="fa-IR"/>
+        </w:rPr>
+        <w:t>*</w:t>
       </w:r>
     </w:p>
     <w:p>
@@ -317,18 +341,7 @@
           <w:rtl/>
           <w:lang w:bidi="fa-IR"/>
         </w:rPr>
-        <w:t>*</w:t>
-      </w:r>
-      <w:r>
-        <w:rPr>
-          <w:rFonts w:hint="cs"/>
-          <w:color w:val="002060"/>
-          <w:sz w:val="40"/>
-          <w:szCs w:val="40"/>
-          <w:rtl/>
-          <w:lang w:bidi="fa-IR"/>
-        </w:rPr>
-        <w:t>فرهنگ داده*</w:t>
+        <w:t>*فرهنگ داده*</w:t>
       </w:r>
     </w:p>
     <w:p>
@@ -455,6 +468,7 @@
           <w:lang w:bidi="fa-IR"/>
         </w:rPr>
       </w:pPr>
+      <w:proofErr w:type="spellStart"/>
       <w:r>
         <w:rPr>
           <w:rFonts w:hint="cs"/>
@@ -463,21 +477,20 @@
           <w:rtl/>
           <w:lang w:bidi="fa-IR"/>
         </w:rPr>
-        <w:t>مهدیه شکریان</w:t>
-      </w:r>
-    </w:p>
-    <w:p>
-      <w:pPr>
-        <w:pStyle w:val="NoSpacing"/>
-        <w:bidi/>
-        <w:jc w:val="center"/>
-        <w:rPr>
+        <w:t>مهدیه</w:t>
+      </w:r>
+      <w:proofErr w:type="spellEnd"/>
+      <w:r>
+        <w:rPr>
+          <w:rFonts w:hint="cs"/>
           <w:color w:val="1F4E79" w:themeColor="accent1" w:themeShade="80"/>
           <w:szCs w:val="36"/>
           <w:rtl/>
           <w:lang w:bidi="fa-IR"/>
         </w:rPr>
-      </w:pPr>
+        <w:t xml:space="preserve"> </w:t>
+      </w:r>
+      <w:proofErr w:type="spellStart"/>
       <w:r>
         <w:rPr>
           <w:rFonts w:hint="cs"/>
@@ -486,8 +499,9 @@
           <w:rtl/>
           <w:lang w:bidi="fa-IR"/>
         </w:rPr>
-        <w:t>حدیث طاهریان</w:t>
-      </w:r>
+        <w:t>شکریان</w:t>
+      </w:r>
+      <w:proofErr w:type="spellEnd"/>
     </w:p>
     <w:p>
       <w:pPr>
@@ -509,31 +523,78 @@
           <w:rtl/>
           <w:lang w:bidi="fa-IR"/>
         </w:rPr>
-        <w:t>مائده حاجی زاده</w:t>
-      </w:r>
-    </w:p>
-    <w:p>
-      <w:pPr>
-        <w:pStyle w:val="NoSpacing"/>
-        <w:bidi/>
-        <w:jc w:val="center"/>
-        <w:rPr>
+        <w:t xml:space="preserve">حدیث </w:t>
+      </w:r>
+      <w:proofErr w:type="spellStart"/>
+      <w:r>
+        <w:rPr>
+          <w:rFonts w:hint="cs"/>
           <w:color w:val="1F4E79" w:themeColor="accent1" w:themeShade="80"/>
           <w:szCs w:val="36"/>
           <w:rtl/>
           <w:lang w:bidi="fa-IR"/>
         </w:rPr>
-      </w:pPr>
-      <w:r>
-        <w:rPr>
-          <w:rFonts w:hint="cs"/>
+        <w:t>طاهریان</w:t>
+      </w:r>
+      <w:proofErr w:type="spellEnd"/>
+    </w:p>
+    <w:p>
+      <w:pPr>
+        <w:pStyle w:val="NoSpacing"/>
+        <w:bidi/>
+        <w:jc w:val="center"/>
+        <w:rPr>
           <w:color w:val="1F4E79" w:themeColor="accent1" w:themeShade="80"/>
           <w:szCs w:val="36"/>
           <w:rtl/>
           <w:lang w:bidi="fa-IR"/>
         </w:rPr>
-        <w:t>فرحناز مرتضایی</w:t>
-      </w:r>
+      </w:pPr>
+      <w:r>
+        <w:rPr>
+          <w:rFonts w:hint="cs"/>
+          <w:color w:val="1F4E79" w:themeColor="accent1" w:themeShade="80"/>
+          <w:szCs w:val="36"/>
+          <w:rtl/>
+          <w:lang w:bidi="fa-IR"/>
+        </w:rPr>
+        <w:t>مائده حاجی زاده</w:t>
+      </w:r>
+    </w:p>
+    <w:p>
+      <w:pPr>
+        <w:pStyle w:val="NoSpacing"/>
+        <w:bidi/>
+        <w:jc w:val="center"/>
+        <w:rPr>
+          <w:color w:val="1F4E79" w:themeColor="accent1" w:themeShade="80"/>
+          <w:szCs w:val="36"/>
+          <w:rtl/>
+          <w:lang w:bidi="fa-IR"/>
+        </w:rPr>
+      </w:pPr>
+      <w:r>
+        <w:rPr>
+          <w:rFonts w:hint="cs"/>
+          <w:color w:val="1F4E79" w:themeColor="accent1" w:themeShade="80"/>
+          <w:szCs w:val="36"/>
+          <w:rtl/>
+          <w:lang w:bidi="fa-IR"/>
+        </w:rPr>
+        <w:t xml:space="preserve">فرحناز </w:t>
+      </w:r>
+      <w:proofErr w:type="spellStart"/>
+      <w:r>
+        <w:rPr>
+          <w:rFonts w:hint="cs"/>
+          <w:color w:val="1F4E79" w:themeColor="accent1" w:themeShade="80"/>
+          <w:szCs w:val="36"/>
+          <w:rtl/>
+          <w:lang w:bidi="fa-IR"/>
+        </w:rPr>
+        <w:t>مرتضایی</w:t>
+      </w:r>
+      <w:proofErr w:type="spellEnd"/>
     </w:p>
     <w:p>
       <w:pPr>
@@ -565,18 +626,35 @@
         <w:bidi/>
         <w:jc w:val="both"/>
         <w:rPr>
-          <w:rFonts w:hint="cs"/>
-          <w:rtl/>
-          <w:lang w:bidi="fa-IR"/>
-        </w:rPr>
-      </w:pPr>
-      <w:r>
-        <w:rPr>
-          <w:rFonts w:hint="cs"/>
-          <w:rtl/>
-          <w:lang w:bidi="fa-IR"/>
-        </w:rPr>
-        <w:t xml:space="preserve">یک موجودیت برای ذخیره کاربر هایی است که در سایت </w:t>
+          <w:rtl/>
+          <w:lang w:bidi="fa-IR"/>
+        </w:rPr>
+      </w:pPr>
+      <w:r>
+        <w:rPr>
+          <w:rFonts w:hint="cs"/>
+          <w:rtl/>
+          <w:lang w:bidi="fa-IR"/>
+        </w:rPr>
+        <w:t xml:space="preserve">یک موجودیت برای ذخیره کاربر </w:t>
+      </w:r>
+      <w:proofErr w:type="spellStart"/>
+      <w:r>
+        <w:rPr>
+          <w:rFonts w:hint="cs"/>
+          <w:rtl/>
+          <w:lang w:bidi="fa-IR"/>
+        </w:rPr>
+        <w:t>هایی</w:t>
+      </w:r>
+      <w:proofErr w:type="spellEnd"/>
+      <w:r>
+        <w:rPr>
+          <w:rFonts w:hint="cs"/>
+          <w:rtl/>
+          <w:lang w:bidi="fa-IR"/>
+        </w:rPr>
+        <w:t xml:space="preserve"> است که در سایت </w:t>
       </w:r>
       <w:r>
         <w:rPr>
@@ -590,7 +668,43 @@
           <w:rtl/>
           <w:lang w:bidi="fa-IR"/>
         </w:rPr>
-        <w:t xml:space="preserve"> کرده‌اند در پایگاه داده می‌باشد و کلید اصلی آن </w:t>
+        <w:t xml:space="preserve"> </w:t>
+      </w:r>
+      <w:proofErr w:type="spellStart"/>
+      <w:r>
+        <w:rPr>
+          <w:rFonts w:hint="cs"/>
+          <w:rtl/>
+          <w:lang w:bidi="fa-IR"/>
+        </w:rPr>
+        <w:t>کرده‌اند</w:t>
+      </w:r>
+      <w:proofErr w:type="spellEnd"/>
+      <w:r>
+        <w:rPr>
+          <w:rFonts w:hint="cs"/>
+          <w:rtl/>
+          <w:lang w:bidi="fa-IR"/>
+        </w:rPr>
+        <w:t xml:space="preserve"> در پایگاه داده </w:t>
+      </w:r>
+      <w:proofErr w:type="spellStart"/>
+      <w:r>
+        <w:rPr>
+          <w:rFonts w:hint="cs"/>
+          <w:rtl/>
+          <w:lang w:bidi="fa-IR"/>
+        </w:rPr>
+        <w:t>می‌باشد</w:t>
+      </w:r>
+      <w:proofErr w:type="spellEnd"/>
+      <w:r>
+        <w:rPr>
+          <w:rFonts w:hint="cs"/>
+          <w:rtl/>
+          <w:lang w:bidi="fa-IR"/>
+        </w:rPr>
+        <w:t xml:space="preserve"> و کلید اصلی آن </w:t>
       </w:r>
       <w:r>
         <w:rPr>
@@ -627,7 +741,6 @@
         <w:bidi/>
         <w:jc w:val="both"/>
         <w:rPr>
-          <w:rFonts w:hint="cs"/>
           <w:rtl/>
           <w:lang w:bidi="fa-IR"/>
         </w:rPr>
@@ -644,7 +757,25 @@
           <w:rtl/>
           <w:lang w:bidi="fa-IR"/>
         </w:rPr>
-        <w:t xml:space="preserve">: کلید اصلی موجودیت می‌باشد، نوع آن </w:t>
+        <w:t xml:space="preserve">: کلید اصلی موجودیت </w:t>
+      </w:r>
+      <w:proofErr w:type="spellStart"/>
+      <w:r>
+        <w:rPr>
+          <w:rFonts w:hint="cs"/>
+          <w:rtl/>
+          <w:lang w:bidi="fa-IR"/>
+        </w:rPr>
+        <w:t>می‌باشد</w:t>
+      </w:r>
+      <w:proofErr w:type="spellEnd"/>
+      <w:r>
+        <w:rPr>
+          <w:rFonts w:hint="cs"/>
+          <w:rtl/>
+          <w:lang w:bidi="fa-IR"/>
+        </w:rPr>
+        <w:t xml:space="preserve">، نوع آن </w:t>
       </w:r>
       <w:r>
         <w:rPr>
@@ -677,15 +808,51 @@
           <w:rtl/>
           <w:lang w:bidi="fa-IR"/>
         </w:rPr>
-        <w:t xml:space="preserve">نام: یک فیلدی </w:t>
-      </w:r>
-      <w:r>
-        <w:rPr>
-          <w:rFonts w:hint="cs"/>
-          <w:rtl/>
-          <w:lang w:bidi="fa-IR"/>
-        </w:rPr>
-        <w:t xml:space="preserve">است که نام کاربر را ذخیره می‌کند، نوع آن از نوع </w:t>
+        <w:t xml:space="preserve">نام: یک </w:t>
+      </w:r>
+      <w:proofErr w:type="spellStart"/>
+      <w:r>
+        <w:rPr>
+          <w:rFonts w:hint="cs"/>
+          <w:rtl/>
+          <w:lang w:bidi="fa-IR"/>
+        </w:rPr>
+        <w:t>فیلدی</w:t>
+      </w:r>
+      <w:proofErr w:type="spellEnd"/>
+      <w:r>
+        <w:rPr>
+          <w:rFonts w:hint="cs"/>
+          <w:rtl/>
+          <w:lang w:bidi="fa-IR"/>
+        </w:rPr>
+        <w:t xml:space="preserve"> </w:t>
+      </w:r>
+      <w:r>
+        <w:rPr>
+          <w:rFonts w:hint="cs"/>
+          <w:rtl/>
+          <w:lang w:bidi="fa-IR"/>
+        </w:rPr>
+        <w:t xml:space="preserve">است که نام کاربر را ذخیره </w:t>
+      </w:r>
+      <w:proofErr w:type="spellStart"/>
+      <w:r>
+        <w:rPr>
+          <w:rFonts w:hint="cs"/>
+          <w:rtl/>
+          <w:lang w:bidi="fa-IR"/>
+        </w:rPr>
+        <w:t>می‌کند</w:t>
+      </w:r>
+      <w:proofErr w:type="spellEnd"/>
+      <w:r>
+        <w:rPr>
+          <w:rFonts w:hint="cs"/>
+          <w:rtl/>
+          <w:lang w:bidi="fa-IR"/>
+        </w:rPr>
+        <w:t xml:space="preserve">، نوع آن از نوع </w:t>
       </w:r>
       <w:r>
         <w:rPr>
@@ -718,47 +885,59 @@
           <w:rtl/>
           <w:lang w:bidi="fa-IR"/>
         </w:rPr>
-        <w:t>نام</w:t>
-      </w:r>
-      <w:r>
-        <w:rPr>
-          <w:rFonts w:hint="cs"/>
-          <w:rtl/>
-          <w:lang w:bidi="fa-IR"/>
-        </w:rPr>
-        <w:t xml:space="preserve"> خانوادگی</w:t>
-      </w:r>
-      <w:r>
-        <w:rPr>
-          <w:rFonts w:hint="cs"/>
-          <w:rtl/>
-          <w:lang w:bidi="fa-IR"/>
-        </w:rPr>
-        <w:t xml:space="preserve">: یک فیلدی </w:t>
-      </w:r>
-      <w:r>
-        <w:rPr>
-          <w:rFonts w:hint="cs"/>
-          <w:rtl/>
-          <w:lang w:bidi="fa-IR"/>
-        </w:rPr>
-        <w:t>است که نام</w:t>
-      </w:r>
-      <w:r>
-        <w:rPr>
-          <w:rFonts w:hint="cs"/>
-          <w:rtl/>
-          <w:lang w:bidi="fa-IR"/>
-        </w:rPr>
-        <w:t xml:space="preserve"> خانوادگی</w:t>
-      </w:r>
-      <w:r>
-        <w:rPr>
-          <w:rFonts w:hint="cs"/>
-          <w:rtl/>
-          <w:lang w:bidi="fa-IR"/>
-        </w:rPr>
-        <w:t xml:space="preserve"> کاربر را ذخیره می‌کند، نوع آن از نوع </w:t>
+        <w:t>نام خانوادگی</w:t>
+      </w:r>
+      <w:r>
+        <w:rPr>
+          <w:rFonts w:hint="cs"/>
+          <w:rtl/>
+          <w:lang w:bidi="fa-IR"/>
+        </w:rPr>
+        <w:t xml:space="preserve">: یک </w:t>
+      </w:r>
+      <w:proofErr w:type="spellStart"/>
+      <w:r>
+        <w:rPr>
+          <w:rFonts w:hint="cs"/>
+          <w:rtl/>
+          <w:lang w:bidi="fa-IR"/>
+        </w:rPr>
+        <w:t>فیلدی</w:t>
+      </w:r>
+      <w:proofErr w:type="spellEnd"/>
+      <w:r>
+        <w:rPr>
+          <w:rFonts w:hint="cs"/>
+          <w:rtl/>
+          <w:lang w:bidi="fa-IR"/>
+        </w:rPr>
+        <w:t xml:space="preserve"> </w:t>
+      </w:r>
+      <w:r>
+        <w:rPr>
+          <w:rFonts w:hint="cs"/>
+          <w:rtl/>
+          <w:lang w:bidi="fa-IR"/>
+        </w:rPr>
+        <w:t xml:space="preserve">است که نام خانوادگی کاربر را ذخیره </w:t>
+      </w:r>
+      <w:proofErr w:type="spellStart"/>
+      <w:r>
+        <w:rPr>
+          <w:rFonts w:hint="cs"/>
+          <w:rtl/>
+          <w:lang w:bidi="fa-IR"/>
+        </w:rPr>
+        <w:t>می‌کند</w:t>
+      </w:r>
+      <w:proofErr w:type="spellEnd"/>
+      <w:r>
+        <w:rPr>
+          <w:rFonts w:hint="cs"/>
+          <w:rtl/>
+          <w:lang w:bidi="fa-IR"/>
+        </w:rPr>
+        <w:t xml:space="preserve">، نوع آن از نوع </w:t>
       </w:r>
       <w:r>
         <w:rPr>
@@ -781,18 +960,35 @@
         <w:bidi/>
         <w:jc w:val="both"/>
         <w:rPr>
-          <w:rFonts w:hint="cs"/>
-          <w:rtl/>
-          <w:lang w:bidi="fa-IR"/>
-        </w:rPr>
-      </w:pPr>
-      <w:r>
-        <w:rPr>
-          <w:rFonts w:hint="cs"/>
-          <w:rtl/>
-          <w:lang w:bidi="fa-IR"/>
-        </w:rPr>
-        <w:t>شماره تلفن همراه: یک متغیری است که شماره تلفن همراه کاربر در آن ذخیره می‌شود و</w:t>
+          <w:rtl/>
+          <w:lang w:bidi="fa-IR"/>
+        </w:rPr>
+      </w:pPr>
+      <w:r>
+        <w:rPr>
+          <w:rFonts w:hint="cs"/>
+          <w:rtl/>
+          <w:lang w:bidi="fa-IR"/>
+        </w:rPr>
+        <w:t xml:space="preserve">شماره تلفن همراه: یک متغیری است که شماره تلفن همراه کاربر در آن ذخیره </w:t>
+      </w:r>
+      <w:proofErr w:type="spellStart"/>
+      <w:r>
+        <w:rPr>
+          <w:rFonts w:hint="cs"/>
+          <w:rtl/>
+          <w:lang w:bidi="fa-IR"/>
+        </w:rPr>
+        <w:t>می‌شود</w:t>
+      </w:r>
+      <w:proofErr w:type="spellEnd"/>
+      <w:r>
+        <w:rPr>
+          <w:rFonts w:hint="cs"/>
+          <w:rtl/>
+          <w:lang w:bidi="fa-IR"/>
+        </w:rPr>
+        <w:t xml:space="preserve"> و</w:t>
       </w:r>
       <w:r>
         <w:rPr>
@@ -844,7 +1040,25 @@
           <w:rtl/>
           <w:lang w:bidi="fa-IR"/>
         </w:rPr>
-        <w:t>کاربر می‌تواند چند شماره همراه وارد کند.</w:t>
+        <w:t xml:space="preserve">کاربر </w:t>
+      </w:r>
+      <w:proofErr w:type="spellStart"/>
+      <w:r>
+        <w:rPr>
+          <w:rFonts w:hint="cs"/>
+          <w:rtl/>
+          <w:lang w:bidi="fa-IR"/>
+        </w:rPr>
+        <w:t>می‌تواند</w:t>
+      </w:r>
+      <w:proofErr w:type="spellEnd"/>
+      <w:r>
+        <w:rPr>
+          <w:rFonts w:hint="cs"/>
+          <w:rtl/>
+          <w:lang w:bidi="fa-IR"/>
+        </w:rPr>
+        <w:t xml:space="preserve"> چند شماره همراه وارد کند.</w:t>
       </w:r>
     </w:p>
     <w:p>
@@ -863,7 +1077,43 @@
           <w:rtl/>
           <w:lang w:bidi="fa-IR"/>
         </w:rPr>
-        <w:t xml:space="preserve">رمز عبور: یک فیلدی است که رمز عبور کاربر در آن ذخیره می‌شود و نوع آن </w:t>
+        <w:t xml:space="preserve">رمز عبور: یک </w:t>
+      </w:r>
+      <w:proofErr w:type="spellStart"/>
+      <w:r>
+        <w:rPr>
+          <w:rFonts w:hint="cs"/>
+          <w:rtl/>
+          <w:lang w:bidi="fa-IR"/>
+        </w:rPr>
+        <w:t>فیلدی</w:t>
+      </w:r>
+      <w:proofErr w:type="spellEnd"/>
+      <w:r>
+        <w:rPr>
+          <w:rFonts w:hint="cs"/>
+          <w:rtl/>
+          <w:lang w:bidi="fa-IR"/>
+        </w:rPr>
+        <w:t xml:space="preserve"> است که رمز عبور کاربر در آن ذخیره </w:t>
+      </w:r>
+      <w:proofErr w:type="spellStart"/>
+      <w:r>
+        <w:rPr>
+          <w:rFonts w:hint="cs"/>
+          <w:rtl/>
+          <w:lang w:bidi="fa-IR"/>
+        </w:rPr>
+        <w:t>می‌شود</w:t>
+      </w:r>
+      <w:proofErr w:type="spellEnd"/>
+      <w:r>
+        <w:rPr>
+          <w:rFonts w:hint="cs"/>
+          <w:rtl/>
+          <w:lang w:bidi="fa-IR"/>
+        </w:rPr>
+        <w:t xml:space="preserve"> و نوع آن </w:t>
       </w:r>
       <w:r>
         <w:rPr>
@@ -965,7 +1215,6 @@
         <w:pStyle w:val="NoSpacing"/>
         <w:bidi/>
         <w:rPr>
-          <w:rFonts w:hint="cs"/>
           <w:rtl/>
           <w:lang w:bidi="fa-IR"/>
         </w:rPr>
@@ -983,6 +1232,7 @@
           <w:lang w:bidi="fa-IR"/>
         </w:rPr>
       </w:pPr>
+      <w:proofErr w:type="spellStart"/>
       <w:r>
         <w:rPr>
           <w:rFonts w:hint="cs"/>
@@ -994,6 +1244,7 @@
         </w:rPr>
         <w:t>ادمین</w:t>
       </w:r>
+      <w:proofErr w:type="spellEnd"/>
       <w:r>
         <w:rPr>
           <w:rFonts w:hint="cs"/>
@@ -1078,15 +1329,25 @@
           <w:rtl/>
           <w:lang w:bidi="fa-IR"/>
         </w:rPr>
-        <w:t xml:space="preserve">: </w:t>
-      </w:r>
-      <w:r>
-        <w:rPr>
-          <w:rFonts w:hint="cs"/>
-          <w:rtl/>
-          <w:lang w:bidi="fa-IR"/>
-        </w:rPr>
-        <w:t xml:space="preserve">کلید اصلی موجودیت می‌باشد، نوع آن </w:t>
+        <w:t xml:space="preserve">: کلید اصلی موجودیت </w:t>
+      </w:r>
+      <w:proofErr w:type="spellStart"/>
+      <w:r>
+        <w:rPr>
+          <w:rFonts w:hint="cs"/>
+          <w:rtl/>
+          <w:lang w:bidi="fa-IR"/>
+        </w:rPr>
+        <w:t>می‌باشد</w:t>
+      </w:r>
+      <w:proofErr w:type="spellEnd"/>
+      <w:r>
+        <w:rPr>
+          <w:rFonts w:hint="cs"/>
+          <w:rtl/>
+          <w:lang w:bidi="fa-IR"/>
+        </w:rPr>
+        <w:t xml:space="preserve">، نوع آن </w:t>
       </w:r>
       <w:r>
         <w:rPr>
@@ -1119,8 +1380,18 @@
           <w:rtl/>
           <w:lang w:bidi="fa-IR"/>
         </w:rPr>
-        <w:t>نام: یک فیلدی</w:t>
-      </w:r>
+        <w:t xml:space="preserve">نام: یک </w:t>
+      </w:r>
+      <w:proofErr w:type="spellStart"/>
+      <w:r>
+        <w:rPr>
+          <w:rFonts w:hint="cs"/>
+          <w:rtl/>
+          <w:lang w:bidi="fa-IR"/>
+        </w:rPr>
+        <w:t>فیلدی</w:t>
+      </w:r>
+      <w:proofErr w:type="spellEnd"/>
       <w:r>
         <w:rPr>
           <w:rFonts w:hint="cs"/>
@@ -1129,6 +1400,7 @@
         </w:rPr>
         <w:t xml:space="preserve"> است که نام </w:t>
       </w:r>
+      <w:proofErr w:type="spellStart"/>
       <w:r>
         <w:rPr>
           <w:rFonts w:hint="cs"/>
@@ -1137,13 +1409,32 @@
         </w:rPr>
         <w:t>ادمین</w:t>
       </w:r>
-      <w:r>
-        <w:rPr>
-          <w:rFonts w:hint="cs"/>
-          <w:rtl/>
-          <w:lang w:bidi="fa-IR"/>
-        </w:rPr>
-        <w:t xml:space="preserve"> را ذخیره می‌کند، نوع آن از نوع </w:t>
+      <w:proofErr w:type="spellEnd"/>
+      <w:r>
+        <w:rPr>
+          <w:rFonts w:hint="cs"/>
+          <w:rtl/>
+          <w:lang w:bidi="fa-IR"/>
+        </w:rPr>
+        <w:t xml:space="preserve"> را ذخیره </w:t>
+      </w:r>
+      <w:proofErr w:type="spellStart"/>
+      <w:r>
+        <w:rPr>
+          <w:rFonts w:hint="cs"/>
+          <w:rtl/>
+          <w:lang w:bidi="fa-IR"/>
+        </w:rPr>
+        <w:t>می‌کند</w:t>
+      </w:r>
+      <w:proofErr w:type="spellEnd"/>
+      <w:r>
+        <w:rPr>
+          <w:rFonts w:hint="cs"/>
+          <w:rtl/>
+          <w:lang w:bidi="fa-IR"/>
+        </w:rPr>
+        <w:t xml:space="preserve">، نوع آن از نوع </w:t>
       </w:r>
       <w:r>
         <w:rPr>
@@ -1176,8 +1467,27 @@
           <w:rtl/>
           <w:lang w:bidi="fa-IR"/>
         </w:rPr>
-        <w:t xml:space="preserve">رمز عبور: یک فیلدی است که رمز عبور </w:t>
-      </w:r>
+        <w:t xml:space="preserve">رمز عبور: یک </w:t>
+      </w:r>
+      <w:proofErr w:type="spellStart"/>
+      <w:r>
+        <w:rPr>
+          <w:rFonts w:hint="cs"/>
+          <w:rtl/>
+          <w:lang w:bidi="fa-IR"/>
+        </w:rPr>
+        <w:t>فیلدی</w:t>
+      </w:r>
+      <w:proofErr w:type="spellEnd"/>
+      <w:r>
+        <w:rPr>
+          <w:rFonts w:hint="cs"/>
+          <w:rtl/>
+          <w:lang w:bidi="fa-IR"/>
+        </w:rPr>
+        <w:t xml:space="preserve"> است که رمز عبور </w:t>
+      </w:r>
+      <w:proofErr w:type="spellStart"/>
       <w:r>
         <w:rPr>
           <w:rFonts w:hint="cs"/>
@@ -1186,20 +1496,41 @@
         </w:rPr>
         <w:t>ادمین</w:t>
       </w:r>
-      <w:r>
-        <w:rPr>
-          <w:rFonts w:hint="cs"/>
-          <w:rtl/>
-          <w:lang w:bidi="fa-IR"/>
-        </w:rPr>
-        <w:t xml:space="preserve"> در آن ذخیره می‌شود و نوع آن </w:t>
-      </w:r>
-      <w:r>
-        <w:rPr>
-          <w:lang w:bidi="fa-IR"/>
-        </w:rPr>
-        <w:t>integer</w:t>
-      </w:r>
+      <w:proofErr w:type="spellEnd"/>
+      <w:r>
+        <w:rPr>
+          <w:rFonts w:hint="cs"/>
+          <w:rtl/>
+          <w:lang w:bidi="fa-IR"/>
+        </w:rPr>
+        <w:t xml:space="preserve"> در آن ذخیره </w:t>
+      </w:r>
+      <w:proofErr w:type="spellStart"/>
+      <w:r>
+        <w:rPr>
+          <w:rFonts w:hint="cs"/>
+          <w:rtl/>
+          <w:lang w:bidi="fa-IR"/>
+        </w:rPr>
+        <w:t>می‌شود</w:t>
+      </w:r>
+      <w:proofErr w:type="spellEnd"/>
+      <w:r>
+        <w:rPr>
+          <w:rFonts w:hint="cs"/>
+          <w:rtl/>
+          <w:lang w:bidi="fa-IR"/>
+        </w:rPr>
+        <w:t xml:space="preserve"> و نوع آن </w:t>
+      </w:r>
+      <w:r>
+        <w:rPr>
+          <w:lang w:bidi="fa-IR"/>
+        </w:rPr>
+        <w:t>string</w:t>
+      </w:r>
+      <w:bookmarkStart w:id="0" w:name="_GoBack"/>
+      <w:bookmarkEnd w:id="0"/>
       <w:r>
         <w:rPr>
           <w:rFonts w:hint="cs"/>
@@ -1268,21 +1599,7 @@
           <w:rFonts w:hint="cs"/>
           <w:rtl/>
         </w:rPr>
-        <w:t xml:space="preserve">یک موجودیت برای ذخیره </w:t>
-      </w:r>
-      <w:r>
-        <w:rPr>
-          <w:rFonts w:hint="cs"/>
-          <w:rtl/>
-        </w:rPr>
-        <w:t>فیلم ها و سریال</w:t>
-      </w:r>
-      <w:r>
-        <w:rPr>
-          <w:rFonts w:hint="cs"/>
-          <w:rtl/>
-        </w:rPr>
-        <w:t xml:space="preserve"> های سایت در پایگاه داده می‌باشد و کلید اصلی آن </w:t>
+        <w:t xml:space="preserve">یک موجودیت برای ذخیره فیلم ها و سریال های سایت در پایگاه داده می‌باشد و کلید اصلی آن </w:t>
       </w:r>
       <w:r>
         <w:t>id</w:t>
@@ -1332,7 +1649,25 @@
           <w:rtl/>
           <w:lang w:bidi="fa-IR"/>
         </w:rPr>
-        <w:t xml:space="preserve">: کلید اصلی موجودیت می‌باشد، نوع آن </w:t>
+        <w:t xml:space="preserve">: کلید اصلی موجودیت </w:t>
+      </w:r>
+      <w:proofErr w:type="spellStart"/>
+      <w:r>
+        <w:rPr>
+          <w:rFonts w:hint="cs"/>
+          <w:rtl/>
+          <w:lang w:bidi="fa-IR"/>
+        </w:rPr>
+        <w:t>می‌باشد</w:t>
+      </w:r>
+      <w:proofErr w:type="spellEnd"/>
+      <w:r>
+        <w:rPr>
+          <w:rFonts w:hint="cs"/>
+          <w:rtl/>
+          <w:lang w:bidi="fa-IR"/>
+        </w:rPr>
+        <w:t xml:space="preserve">، نوع آن </w:t>
       </w:r>
       <w:r>
         <w:rPr>
@@ -1355,7 +1690,6 @@
         <w:bidi/>
         <w:jc w:val="both"/>
         <w:rPr>
-          <w:rFonts w:hint="cs"/>
           <w:rtl/>
           <w:lang w:bidi="fa-IR"/>
         </w:rPr>
@@ -1373,7 +1707,25 @@
           <w:rtl/>
           <w:lang w:bidi="fa-IR"/>
         </w:rPr>
-        <w:t xml:space="preserve">:  فیلدی از نوع از </w:t>
+        <w:t xml:space="preserve">:  </w:t>
+      </w:r>
+      <w:proofErr w:type="spellStart"/>
+      <w:r>
+        <w:rPr>
+          <w:rFonts w:hint="cs"/>
+          <w:rtl/>
+          <w:lang w:bidi="fa-IR"/>
+        </w:rPr>
+        <w:t>فیلدی</w:t>
+      </w:r>
+      <w:proofErr w:type="spellEnd"/>
+      <w:r>
+        <w:rPr>
+          <w:rFonts w:hint="cs"/>
+          <w:rtl/>
+          <w:lang w:bidi="fa-IR"/>
+        </w:rPr>
+        <w:t xml:space="preserve"> از نوع از </w:t>
       </w:r>
       <w:r>
         <w:rPr>
@@ -1387,7 +1739,25 @@
           <w:rtl/>
           <w:lang w:bidi="fa-IR"/>
         </w:rPr>
-        <w:t xml:space="preserve"> است و فیلم بودن یا سریال بودن داده را مشخص می‌کند.</w:t>
+        <w:t xml:space="preserve"> است و فیلم بودن یا سریال بودن داده را مشخص </w:t>
+      </w:r>
+      <w:proofErr w:type="spellStart"/>
+      <w:r>
+        <w:rPr>
+          <w:rFonts w:hint="cs"/>
+          <w:rtl/>
+          <w:lang w:bidi="fa-IR"/>
+        </w:rPr>
+        <w:t>می‌کند</w:t>
+      </w:r>
+      <w:proofErr w:type="spellEnd"/>
+      <w:r>
+        <w:rPr>
+          <w:rFonts w:hint="cs"/>
+          <w:rtl/>
+          <w:lang w:bidi="fa-IR"/>
+        </w:rPr>
+        <w:t>.</w:t>
       </w:r>
     </w:p>
     <w:p>
@@ -1396,18 +1766,35 @@
         <w:bidi/>
         <w:jc w:val="both"/>
         <w:rPr>
-          <w:rFonts w:hint="cs"/>
-          <w:rtl/>
-          <w:lang w:bidi="fa-IR"/>
-        </w:rPr>
-      </w:pPr>
-      <w:r>
-        <w:rPr>
-          <w:rFonts w:hint="cs"/>
-          <w:rtl/>
-          <w:lang w:bidi="fa-IR"/>
-        </w:rPr>
-        <w:t>نام فیلم و سریال: فیلد متنی است که نام فیلم یا سریال در آن ذخیره می‌شود.</w:t>
+          <w:rtl/>
+          <w:lang w:bidi="fa-IR"/>
+        </w:rPr>
+      </w:pPr>
+      <w:r>
+        <w:rPr>
+          <w:rFonts w:hint="cs"/>
+          <w:rtl/>
+          <w:lang w:bidi="fa-IR"/>
+        </w:rPr>
+        <w:t xml:space="preserve">نام فیلم و سریال: فیلد متنی است که نام فیلم یا سریال در آن ذخیره </w:t>
+      </w:r>
+      <w:proofErr w:type="spellStart"/>
+      <w:r>
+        <w:rPr>
+          <w:rFonts w:hint="cs"/>
+          <w:rtl/>
+          <w:lang w:bidi="fa-IR"/>
+        </w:rPr>
+        <w:t>می‌شود</w:t>
+      </w:r>
+      <w:proofErr w:type="spellEnd"/>
+      <w:r>
+        <w:rPr>
+          <w:rFonts w:hint="cs"/>
+          <w:rtl/>
+          <w:lang w:bidi="fa-IR"/>
+        </w:rPr>
+        <w:t>.</w:t>
       </w:r>
     </w:p>
     <w:p>
@@ -1416,18 +1803,35 @@
         <w:bidi/>
         <w:jc w:val="both"/>
         <w:rPr>
-          <w:rFonts w:hint="cs"/>
-          <w:rtl/>
-          <w:lang w:bidi="fa-IR"/>
-        </w:rPr>
-      </w:pPr>
-      <w:r>
-        <w:rPr>
-          <w:rFonts w:hint="cs"/>
-          <w:rtl/>
-          <w:lang w:bidi="fa-IR"/>
-        </w:rPr>
-        <w:t xml:space="preserve">سال تولید: فیلدی از نوع </w:t>
+          <w:rtl/>
+          <w:lang w:bidi="fa-IR"/>
+        </w:rPr>
+      </w:pPr>
+      <w:r>
+        <w:rPr>
+          <w:rFonts w:hint="cs"/>
+          <w:rtl/>
+          <w:lang w:bidi="fa-IR"/>
+        </w:rPr>
+        <w:t xml:space="preserve">سال تولید: </w:t>
+      </w:r>
+      <w:proofErr w:type="spellStart"/>
+      <w:r>
+        <w:rPr>
+          <w:rFonts w:hint="cs"/>
+          <w:rtl/>
+          <w:lang w:bidi="fa-IR"/>
+        </w:rPr>
+        <w:t>فیلدی</w:t>
+      </w:r>
+      <w:proofErr w:type="spellEnd"/>
+      <w:r>
+        <w:rPr>
+          <w:rFonts w:hint="cs"/>
+          <w:rtl/>
+          <w:lang w:bidi="fa-IR"/>
+        </w:rPr>
+        <w:t xml:space="preserve"> از نوع </w:t>
       </w:r>
       <w:r>
         <w:rPr>
@@ -1441,7 +1845,25 @@
           <w:rtl/>
           <w:lang w:bidi="fa-IR"/>
         </w:rPr>
-        <w:t xml:space="preserve"> است که سال تولید فیلم یا سریال در آن ذخیره می‌شود.</w:t>
+        <w:t xml:space="preserve"> است که سال تولید فیلم یا سریال در آن ذخیره </w:t>
+      </w:r>
+      <w:proofErr w:type="spellStart"/>
+      <w:r>
+        <w:rPr>
+          <w:rFonts w:hint="cs"/>
+          <w:rtl/>
+          <w:lang w:bidi="fa-IR"/>
+        </w:rPr>
+        <w:t>می‌شود</w:t>
+      </w:r>
+      <w:proofErr w:type="spellEnd"/>
+      <w:r>
+        <w:rPr>
+          <w:rFonts w:hint="cs"/>
+          <w:rtl/>
+          <w:lang w:bidi="fa-IR"/>
+        </w:rPr>
+        <w:t>.</w:t>
       </w:r>
     </w:p>
     <w:p>
@@ -1460,7 +1882,25 @@
           <w:rtl/>
           <w:lang w:bidi="fa-IR"/>
         </w:rPr>
-        <w:t xml:space="preserve">کارگردان: فیلدی از نوع </w:t>
+        <w:t xml:space="preserve">کارگردان: </w:t>
+      </w:r>
+      <w:proofErr w:type="spellStart"/>
+      <w:r>
+        <w:rPr>
+          <w:rFonts w:hint="cs"/>
+          <w:rtl/>
+          <w:lang w:bidi="fa-IR"/>
+        </w:rPr>
+        <w:t>فیلدی</w:t>
+      </w:r>
+      <w:proofErr w:type="spellEnd"/>
+      <w:r>
+        <w:rPr>
+          <w:rFonts w:hint="cs"/>
+          <w:rtl/>
+          <w:lang w:bidi="fa-IR"/>
+        </w:rPr>
+        <w:t xml:space="preserve"> از نوع </w:t>
       </w:r>
       <w:r>
         <w:rPr>
@@ -1474,7 +1914,25 @@
           <w:rtl/>
           <w:lang w:bidi="fa-IR"/>
         </w:rPr>
-        <w:t xml:space="preserve"> است و نام کارگردان فیلم یا سریال در آن ذخیره می‌شود.</w:t>
+        <w:t xml:space="preserve"> است و نام کارگردان فیلم یا سریال در آن ذخیره </w:t>
+      </w:r>
+      <w:proofErr w:type="spellStart"/>
+      <w:r>
+        <w:rPr>
+          <w:rFonts w:hint="cs"/>
+          <w:rtl/>
+          <w:lang w:bidi="fa-IR"/>
+        </w:rPr>
+        <w:t>می‌شود</w:t>
+      </w:r>
+      <w:proofErr w:type="spellEnd"/>
+      <w:r>
+        <w:rPr>
+          <w:rFonts w:hint="cs"/>
+          <w:rtl/>
+          <w:lang w:bidi="fa-IR"/>
+        </w:rPr>
+        <w:t>.</w:t>
       </w:r>
     </w:p>
     <w:p>
@@ -1483,18 +1941,35 @@
         <w:bidi/>
         <w:jc w:val="both"/>
         <w:rPr>
-          <w:rFonts w:hint="cs"/>
-          <w:rtl/>
-          <w:lang w:bidi="fa-IR"/>
-        </w:rPr>
-      </w:pPr>
-      <w:r>
-        <w:rPr>
-          <w:rFonts w:hint="cs"/>
-          <w:rtl/>
-          <w:lang w:bidi="fa-IR"/>
-        </w:rPr>
-        <w:t xml:space="preserve">نام بازیگر: فیلدی از نوع </w:t>
+          <w:rtl/>
+          <w:lang w:bidi="fa-IR"/>
+        </w:rPr>
+      </w:pPr>
+      <w:r>
+        <w:rPr>
+          <w:rFonts w:hint="cs"/>
+          <w:rtl/>
+          <w:lang w:bidi="fa-IR"/>
+        </w:rPr>
+        <w:t xml:space="preserve">نام بازیگر: </w:t>
+      </w:r>
+      <w:proofErr w:type="spellStart"/>
+      <w:r>
+        <w:rPr>
+          <w:rFonts w:hint="cs"/>
+          <w:rtl/>
+          <w:lang w:bidi="fa-IR"/>
+        </w:rPr>
+        <w:t>فیلدی</w:t>
+      </w:r>
+      <w:proofErr w:type="spellEnd"/>
+      <w:r>
+        <w:rPr>
+          <w:rFonts w:hint="cs"/>
+          <w:rtl/>
+          <w:lang w:bidi="fa-IR"/>
+        </w:rPr>
+        <w:t xml:space="preserve"> از نوع </w:t>
       </w:r>
       <w:r>
         <w:rPr>
@@ -1522,7 +1997,43 @@
           <w:rtl/>
           <w:lang w:bidi="fa-IR"/>
         </w:rPr>
-        <w:t xml:space="preserve"> می‌باشد و نام بازیگران فیلم یا سریال در آن ذخیره می‌شود.</w:t>
+        <w:t xml:space="preserve"> </w:t>
+      </w:r>
+      <w:proofErr w:type="spellStart"/>
+      <w:r>
+        <w:rPr>
+          <w:rFonts w:hint="cs"/>
+          <w:rtl/>
+          <w:lang w:bidi="fa-IR"/>
+        </w:rPr>
+        <w:t>می‌باشد</w:t>
+      </w:r>
+      <w:proofErr w:type="spellEnd"/>
+      <w:r>
+        <w:rPr>
+          <w:rFonts w:hint="cs"/>
+          <w:rtl/>
+          <w:lang w:bidi="fa-IR"/>
+        </w:rPr>
+        <w:t xml:space="preserve"> و نام بازیگران فیلم یا سریال در آن ذخیره </w:t>
+      </w:r>
+      <w:proofErr w:type="spellStart"/>
+      <w:r>
+        <w:rPr>
+          <w:rFonts w:hint="cs"/>
+          <w:rtl/>
+          <w:lang w:bidi="fa-IR"/>
+        </w:rPr>
+        <w:t>می‌شود</w:t>
+      </w:r>
+      <w:proofErr w:type="spellEnd"/>
+      <w:r>
+        <w:rPr>
+          <w:rFonts w:hint="cs"/>
+          <w:rtl/>
+          <w:lang w:bidi="fa-IR"/>
+        </w:rPr>
+        <w:t>.</w:t>
       </w:r>
     </w:p>
     <w:p>
@@ -1531,18 +2042,35 @@
         <w:bidi/>
         <w:jc w:val="both"/>
         <w:rPr>
-          <w:rFonts w:hint="cs"/>
-          <w:rtl/>
-          <w:lang w:bidi="fa-IR"/>
-        </w:rPr>
-      </w:pPr>
-      <w:r>
-        <w:rPr>
-          <w:rFonts w:hint="cs"/>
-          <w:rtl/>
-          <w:lang w:bidi="fa-IR"/>
-        </w:rPr>
-        <w:t xml:space="preserve">کشور سازنده: فیلدی </w:t>
+          <w:rtl/>
+          <w:lang w:bidi="fa-IR"/>
+        </w:rPr>
+      </w:pPr>
+      <w:r>
+        <w:rPr>
+          <w:rFonts w:hint="cs"/>
+          <w:rtl/>
+          <w:lang w:bidi="fa-IR"/>
+        </w:rPr>
+        <w:t xml:space="preserve">کشور سازنده: </w:t>
+      </w:r>
+      <w:proofErr w:type="spellStart"/>
+      <w:r>
+        <w:rPr>
+          <w:rFonts w:hint="cs"/>
+          <w:rtl/>
+          <w:lang w:bidi="fa-IR"/>
+        </w:rPr>
+        <w:t>فیلدی</w:t>
+      </w:r>
+      <w:proofErr w:type="spellEnd"/>
+      <w:r>
+        <w:rPr>
+          <w:rFonts w:hint="cs"/>
+          <w:rtl/>
+          <w:lang w:bidi="fa-IR"/>
+        </w:rPr>
+        <w:t xml:space="preserve"> </w:t>
       </w:r>
       <w:r>
         <w:rPr>
@@ -1570,7 +2098,25 @@
           <w:rtl/>
           <w:lang w:bidi="fa-IR"/>
         </w:rPr>
-        <w:t xml:space="preserve"> است و نام کشورهای سازنده فیلم یا سریال در آن ذخیره می‌شود.</w:t>
+        <w:t xml:space="preserve"> است و نام کشورهای سازنده فیلم یا سریال در آن ذخیره </w:t>
+      </w:r>
+      <w:proofErr w:type="spellStart"/>
+      <w:r>
+        <w:rPr>
+          <w:rFonts w:hint="cs"/>
+          <w:rtl/>
+          <w:lang w:bidi="fa-IR"/>
+        </w:rPr>
+        <w:t>می‌شود</w:t>
+      </w:r>
+      <w:proofErr w:type="spellEnd"/>
+      <w:r>
+        <w:rPr>
+          <w:rFonts w:hint="cs"/>
+          <w:rtl/>
+          <w:lang w:bidi="fa-IR"/>
+        </w:rPr>
+        <w:t>.</w:t>
       </w:r>
     </w:p>
     <w:p>
@@ -1583,13 +2129,41 @@
           <w:lang w:bidi="fa-IR"/>
         </w:rPr>
       </w:pPr>
-      <w:r>
-        <w:rPr>
-          <w:rFonts w:hint="cs"/>
-          <w:rtl/>
-          <w:lang w:bidi="fa-IR"/>
-        </w:rPr>
-        <w:t xml:space="preserve">ژانر: فیلدی </w:t>
+      <w:proofErr w:type="spellStart"/>
+      <w:r>
+        <w:rPr>
+          <w:rFonts w:hint="cs"/>
+          <w:rtl/>
+          <w:lang w:bidi="fa-IR"/>
+        </w:rPr>
+        <w:t>ژانر</w:t>
+      </w:r>
+      <w:proofErr w:type="spellEnd"/>
+      <w:r>
+        <w:rPr>
+          <w:rFonts w:hint="cs"/>
+          <w:rtl/>
+          <w:lang w:bidi="fa-IR"/>
+        </w:rPr>
+        <w:t xml:space="preserve">: </w:t>
+      </w:r>
+      <w:proofErr w:type="spellStart"/>
+      <w:r>
+        <w:rPr>
+          <w:rFonts w:hint="cs"/>
+          <w:rtl/>
+          <w:lang w:bidi="fa-IR"/>
+        </w:rPr>
+        <w:t>فیلدی</w:t>
+      </w:r>
+      <w:proofErr w:type="spellEnd"/>
+      <w:r>
+        <w:rPr>
+          <w:rFonts w:hint="cs"/>
+          <w:rtl/>
+          <w:lang w:bidi="fa-IR"/>
+        </w:rPr>
+        <w:t xml:space="preserve"> </w:t>
       </w:r>
       <w:r>
         <w:rPr>
@@ -1603,7 +2177,25 @@
           <w:rtl/>
           <w:lang w:bidi="fa-IR"/>
         </w:rPr>
-        <w:t xml:space="preserve"> است و همچینین </w:t>
+        <w:t xml:space="preserve"> است و </w:t>
+      </w:r>
+      <w:proofErr w:type="spellStart"/>
+      <w:r>
+        <w:rPr>
+          <w:rFonts w:hint="cs"/>
+          <w:rtl/>
+          <w:lang w:bidi="fa-IR"/>
+        </w:rPr>
+        <w:t>همچینین</w:t>
+      </w:r>
+      <w:proofErr w:type="spellEnd"/>
+      <w:r>
+        <w:rPr>
+          <w:rFonts w:hint="cs"/>
+          <w:rtl/>
+          <w:lang w:bidi="fa-IR"/>
+        </w:rPr>
+        <w:t xml:space="preserve"> </w:t>
       </w:r>
       <w:r>
         <w:rPr>
@@ -1619,13 +2211,23 @@
         </w:rPr>
         <w:t xml:space="preserve"> است و </w:t>
       </w:r>
-      <w:r>
-        <w:rPr>
-          <w:rFonts w:hint="cs"/>
-          <w:rtl/>
-          <w:lang w:bidi="fa-IR"/>
-        </w:rPr>
-        <w:t>ژانر های متفاوت فیلم یا سریال است.</w:t>
+      <w:proofErr w:type="spellStart"/>
+      <w:r>
+        <w:rPr>
+          <w:rFonts w:hint="cs"/>
+          <w:rtl/>
+          <w:lang w:bidi="fa-IR"/>
+        </w:rPr>
+        <w:t>ژانر</w:t>
+      </w:r>
+      <w:proofErr w:type="spellEnd"/>
+      <w:r>
+        <w:rPr>
+          <w:rFonts w:hint="cs"/>
+          <w:rtl/>
+          <w:lang w:bidi="fa-IR"/>
+        </w:rPr>
+        <w:t xml:space="preserve"> های متفاوت فیلم یا سریال است.</w:t>
       </w:r>
     </w:p>
     <w:p>
@@ -1634,18 +2236,71 @@
         <w:bidi/>
         <w:jc w:val="both"/>
         <w:rPr>
-          <w:rFonts w:hint="cs"/>
-          <w:rtl/>
-          <w:lang w:bidi="fa-IR"/>
-        </w:rPr>
-      </w:pPr>
-      <w:r>
-        <w:rPr>
-          <w:rFonts w:hint="cs"/>
-          <w:rtl/>
-          <w:lang w:bidi="fa-IR"/>
-        </w:rPr>
-        <w:t xml:space="preserve">تعداد لایک ها و دیس لایک ها: فیلدی از نوع </w:t>
+          <w:rtl/>
+          <w:lang w:bidi="fa-IR"/>
+        </w:rPr>
+      </w:pPr>
+      <w:r>
+        <w:rPr>
+          <w:rFonts w:hint="cs"/>
+          <w:rtl/>
+          <w:lang w:bidi="fa-IR"/>
+        </w:rPr>
+        <w:t xml:space="preserve">تعداد </w:t>
+      </w:r>
+      <w:proofErr w:type="spellStart"/>
+      <w:r>
+        <w:rPr>
+          <w:rFonts w:hint="cs"/>
+          <w:rtl/>
+          <w:lang w:bidi="fa-IR"/>
+        </w:rPr>
+        <w:t>لایک</w:t>
+      </w:r>
+      <w:proofErr w:type="spellEnd"/>
+      <w:r>
+        <w:rPr>
+          <w:rFonts w:hint="cs"/>
+          <w:rtl/>
+          <w:lang w:bidi="fa-IR"/>
+        </w:rPr>
+        <w:t xml:space="preserve"> ها و دیس </w:t>
+      </w:r>
+      <w:proofErr w:type="spellStart"/>
+      <w:r>
+        <w:rPr>
+          <w:rFonts w:hint="cs"/>
+          <w:rtl/>
+          <w:lang w:bidi="fa-IR"/>
+        </w:rPr>
+        <w:t>لایک</w:t>
+      </w:r>
+      <w:proofErr w:type="spellEnd"/>
+      <w:r>
+        <w:rPr>
+          <w:rFonts w:hint="cs"/>
+          <w:rtl/>
+          <w:lang w:bidi="fa-IR"/>
+        </w:rPr>
+        <w:t xml:space="preserve"> ها: </w:t>
+      </w:r>
+      <w:proofErr w:type="spellStart"/>
+      <w:r>
+        <w:rPr>
+          <w:rFonts w:hint="cs"/>
+          <w:rtl/>
+          <w:lang w:bidi="fa-IR"/>
+        </w:rPr>
+        <w:t>فیلدی</w:t>
+      </w:r>
+      <w:proofErr w:type="spellEnd"/>
+      <w:r>
+        <w:rPr>
+          <w:rFonts w:hint="cs"/>
+          <w:rtl/>
+          <w:lang w:bidi="fa-IR"/>
+        </w:rPr>
+        <w:t xml:space="preserve"> از نوع </w:t>
       </w:r>
       <w:r>
         <w:rPr>
@@ -1659,7 +2314,61 @@
           <w:rtl/>
           <w:lang w:bidi="fa-IR"/>
         </w:rPr>
-        <w:t xml:space="preserve"> است و تعداد لایک ها و دیس لایک های کاربران در آن ذخیره می‌شود.</w:t>
+        <w:t xml:space="preserve"> است و تعداد </w:t>
+      </w:r>
+      <w:proofErr w:type="spellStart"/>
+      <w:r>
+        <w:rPr>
+          <w:rFonts w:hint="cs"/>
+          <w:rtl/>
+          <w:lang w:bidi="fa-IR"/>
+        </w:rPr>
+        <w:t>لایک</w:t>
+      </w:r>
+      <w:proofErr w:type="spellEnd"/>
+      <w:r>
+        <w:rPr>
+          <w:rFonts w:hint="cs"/>
+          <w:rtl/>
+          <w:lang w:bidi="fa-IR"/>
+        </w:rPr>
+        <w:t xml:space="preserve"> ها و دیس </w:t>
+      </w:r>
+      <w:proofErr w:type="spellStart"/>
+      <w:r>
+        <w:rPr>
+          <w:rFonts w:hint="cs"/>
+          <w:rtl/>
+          <w:lang w:bidi="fa-IR"/>
+        </w:rPr>
+        <w:t>لایک</w:t>
+      </w:r>
+      <w:proofErr w:type="spellEnd"/>
+      <w:r>
+        <w:rPr>
+          <w:rFonts w:hint="cs"/>
+          <w:rtl/>
+          <w:lang w:bidi="fa-IR"/>
+        </w:rPr>
+        <w:t xml:space="preserve"> های کاربران در آن ذخیره </w:t>
+      </w:r>
+      <w:proofErr w:type="spellStart"/>
+      <w:r>
+        <w:rPr>
+          <w:rFonts w:hint="cs"/>
+          <w:rtl/>
+          <w:lang w:bidi="fa-IR"/>
+        </w:rPr>
+        <w:t>می‌شود</w:t>
+      </w:r>
+      <w:proofErr w:type="spellEnd"/>
+      <w:r>
+        <w:rPr>
+          <w:rFonts w:hint="cs"/>
+          <w:rtl/>
+          <w:lang w:bidi="fa-IR"/>
+        </w:rPr>
+        <w:t>.</w:t>
       </w:r>
     </w:p>
     <w:p>
@@ -1678,7 +2387,25 @@
           <w:rtl/>
           <w:lang w:bidi="fa-IR"/>
         </w:rPr>
-        <w:t xml:space="preserve">امتیاز: فیلدی از نوع </w:t>
+        <w:t xml:space="preserve">امتیاز: </w:t>
+      </w:r>
+      <w:proofErr w:type="spellStart"/>
+      <w:r>
+        <w:rPr>
+          <w:rFonts w:hint="cs"/>
+          <w:rtl/>
+          <w:lang w:bidi="fa-IR"/>
+        </w:rPr>
+        <w:t>فیلدی</w:t>
+      </w:r>
+      <w:proofErr w:type="spellEnd"/>
+      <w:r>
+        <w:rPr>
+          <w:rFonts w:hint="cs"/>
+          <w:rtl/>
+          <w:lang w:bidi="fa-IR"/>
+        </w:rPr>
+        <w:t xml:space="preserve"> از نوع </w:t>
       </w:r>
       <w:r>
         <w:rPr>
@@ -1692,7 +2419,25 @@
           <w:rtl/>
           <w:lang w:bidi="fa-IR"/>
         </w:rPr>
-        <w:t xml:space="preserve"> است و امتیاز فیلم در آن ذخیره می‌شود.</w:t>
+        <w:t xml:space="preserve"> است و امتیاز فیلم در آن ذخیره </w:t>
+      </w:r>
+      <w:proofErr w:type="spellStart"/>
+      <w:r>
+        <w:rPr>
+          <w:rFonts w:hint="cs"/>
+          <w:rtl/>
+          <w:lang w:bidi="fa-IR"/>
+        </w:rPr>
+        <w:t>می‌شود</w:t>
+      </w:r>
+      <w:proofErr w:type="spellEnd"/>
+      <w:r>
+        <w:rPr>
+          <w:rFonts w:hint="cs"/>
+          <w:rtl/>
+          <w:lang w:bidi="fa-IR"/>
+        </w:rPr>
+        <w:t>.</w:t>
       </w:r>
     </w:p>
     <w:p>
@@ -1701,7 +2446,6 @@
         <w:bidi/>
         <w:jc w:val="both"/>
         <w:rPr>
-          <w:rFonts w:hint="cs"/>
           <w:rtl/>
           <w:lang w:bidi="fa-IR"/>
         </w:rPr>
@@ -1720,6 +2464,7 @@
           <w:lang w:bidi="fa-IR"/>
         </w:rPr>
       </w:pPr>
+      <w:proofErr w:type="spellStart"/>
       <w:r>
         <w:rPr>
           <w:rFonts w:hint="cs"/>
@@ -1729,95 +2474,185 @@
           <w:rtl/>
           <w:lang w:bidi="fa-IR"/>
         </w:rPr>
-        <w:t>لایک:</w:t>
-      </w:r>
-    </w:p>
-    <w:p>
-      <w:pPr>
-        <w:pStyle w:val="NoSpacing"/>
-        <w:bidi/>
-        <w:jc w:val="both"/>
-        <w:rPr>
-          <w:rFonts w:hint="cs"/>
-          <w:rtl/>
-          <w:lang w:bidi="fa-IR"/>
-        </w:rPr>
-      </w:pPr>
-      <w:r>
-        <w:rPr>
-          <w:rFonts w:hint="cs"/>
-          <w:rtl/>
-        </w:rPr>
-        <w:t xml:space="preserve">موجودیتی </w:t>
-      </w:r>
-      <w:r>
-        <w:t>weak</w:t>
-      </w:r>
-      <w:r>
-        <w:rPr>
-          <w:rFonts w:hint="cs"/>
-          <w:rtl/>
-          <w:lang w:bidi="fa-IR"/>
-        </w:rPr>
-        <w:t xml:space="preserve"> است و </w:t>
-      </w:r>
-      <w:r>
-        <w:rPr>
-          <w:rFonts w:hint="cs"/>
-          <w:rtl/>
-          <w:lang w:bidi="fa-IR"/>
-        </w:rPr>
-        <w:t xml:space="preserve">هیچ </w:t>
-      </w:r>
-      <w:r>
-        <w:rPr>
-          <w:lang w:bidi="fa-IR"/>
-        </w:rPr>
-        <w:t>attribute</w:t>
-      </w:r>
-      <w:r>
-        <w:rPr>
-          <w:rFonts w:hint="cs"/>
-          <w:rtl/>
-          <w:lang w:bidi="fa-IR"/>
-        </w:rPr>
-        <w:t xml:space="preserve"> ندارد و تنها اگر کاربر عضو فیلم یا سریالی را لایک و دیس لایک کند در پایگاه داده ذخیره می‌شود و بقیه کاربر های عضو و مهمان می‌توانند آن را ببینند.</w:t>
-      </w:r>
-    </w:p>
-    <w:p>
-      <w:pPr>
-        <w:pStyle w:val="NoSpacing"/>
-        <w:bidi/>
-        <w:rPr>
-          <w:rtl/>
-          <w:lang w:bidi="fa-IR"/>
-        </w:rPr>
-      </w:pPr>
-    </w:p>
-    <w:p>
-      <w:pPr>
-        <w:pStyle w:val="NoSpacing"/>
-        <w:bidi/>
-        <w:jc w:val="both"/>
-        <w:rPr>
+        <w:t>لایک</w:t>
+      </w:r>
+      <w:proofErr w:type="spellEnd"/>
+      <w:r>
+        <w:rPr>
+          <w:rFonts w:hint="cs"/>
           <w:color w:val="1F4E79" w:themeColor="accent1" w:themeShade="80"/>
           <w:sz w:val="36"/>
           <w:szCs w:val="36"/>
           <w:rtl/>
           <w:lang w:bidi="fa-IR"/>
         </w:rPr>
-      </w:pPr>
-      <w:r>
-        <w:rPr>
-          <w:rFonts w:hint="cs"/>
+        <w:t>:</w:t>
+      </w:r>
+    </w:p>
+    <w:p>
+      <w:pPr>
+        <w:pStyle w:val="NoSpacing"/>
+        <w:bidi/>
+        <w:jc w:val="both"/>
+        <w:rPr>
+          <w:rtl/>
+          <w:lang w:bidi="fa-IR"/>
+        </w:rPr>
+      </w:pPr>
+      <w:r>
+        <w:rPr>
+          <w:rFonts w:hint="cs"/>
+          <w:rtl/>
+        </w:rPr>
+        <w:t xml:space="preserve">موجودیتی </w:t>
+      </w:r>
+      <w:r>
+        <w:t>weak</w:t>
+      </w:r>
+      <w:r>
+        <w:rPr>
+          <w:rFonts w:hint="cs"/>
+          <w:rtl/>
+          <w:lang w:bidi="fa-IR"/>
+        </w:rPr>
+        <w:t xml:space="preserve"> است و </w:t>
+      </w:r>
+      <w:r>
+        <w:rPr>
+          <w:rFonts w:hint="cs"/>
+          <w:rtl/>
+          <w:lang w:bidi="fa-IR"/>
+        </w:rPr>
+        <w:t xml:space="preserve">هیچ </w:t>
+      </w:r>
+      <w:r>
+        <w:rPr>
+          <w:lang w:bidi="fa-IR"/>
+        </w:rPr>
+        <w:t>attribute</w:t>
+      </w:r>
+      <w:r>
+        <w:rPr>
+          <w:rFonts w:hint="cs"/>
+          <w:rtl/>
+          <w:lang w:bidi="fa-IR"/>
+        </w:rPr>
+        <w:t xml:space="preserve"> ندارد و تنها اگر کاربر عضو فیلم یا </w:t>
+      </w:r>
+      <w:proofErr w:type="spellStart"/>
+      <w:r>
+        <w:rPr>
+          <w:rFonts w:hint="cs"/>
+          <w:rtl/>
+          <w:lang w:bidi="fa-IR"/>
+        </w:rPr>
+        <w:t>سریالی</w:t>
+      </w:r>
+      <w:proofErr w:type="spellEnd"/>
+      <w:r>
+        <w:rPr>
+          <w:rFonts w:hint="cs"/>
+          <w:rtl/>
+          <w:lang w:bidi="fa-IR"/>
+        </w:rPr>
+        <w:t xml:space="preserve"> را </w:t>
+      </w:r>
+      <w:proofErr w:type="spellStart"/>
+      <w:r>
+        <w:rPr>
+          <w:rFonts w:hint="cs"/>
+          <w:rtl/>
+          <w:lang w:bidi="fa-IR"/>
+        </w:rPr>
+        <w:t>لایک</w:t>
+      </w:r>
+      <w:proofErr w:type="spellEnd"/>
+      <w:r>
+        <w:rPr>
+          <w:rFonts w:hint="cs"/>
+          <w:rtl/>
+          <w:lang w:bidi="fa-IR"/>
+        </w:rPr>
+        <w:t xml:space="preserve"> و دیس </w:t>
+      </w:r>
+      <w:proofErr w:type="spellStart"/>
+      <w:r>
+        <w:rPr>
+          <w:rFonts w:hint="cs"/>
+          <w:rtl/>
+          <w:lang w:bidi="fa-IR"/>
+        </w:rPr>
+        <w:t>لایک</w:t>
+      </w:r>
+      <w:proofErr w:type="spellEnd"/>
+      <w:r>
+        <w:rPr>
+          <w:rFonts w:hint="cs"/>
+          <w:rtl/>
+          <w:lang w:bidi="fa-IR"/>
+        </w:rPr>
+        <w:t xml:space="preserve"> کند در پایگاه داده ذخیره </w:t>
+      </w:r>
+      <w:proofErr w:type="spellStart"/>
+      <w:r>
+        <w:rPr>
+          <w:rFonts w:hint="cs"/>
+          <w:rtl/>
+          <w:lang w:bidi="fa-IR"/>
+        </w:rPr>
+        <w:t>می‌شود</w:t>
+      </w:r>
+      <w:proofErr w:type="spellEnd"/>
+      <w:r>
+        <w:rPr>
+          <w:rFonts w:hint="cs"/>
+          <w:rtl/>
+          <w:lang w:bidi="fa-IR"/>
+        </w:rPr>
+        <w:t xml:space="preserve"> و بقیه کاربر های عضو و مهمان </w:t>
+      </w:r>
+      <w:proofErr w:type="spellStart"/>
+      <w:r>
+        <w:rPr>
+          <w:rFonts w:hint="cs"/>
+          <w:rtl/>
+          <w:lang w:bidi="fa-IR"/>
+        </w:rPr>
+        <w:t>می‌توانند</w:t>
+      </w:r>
+      <w:proofErr w:type="spellEnd"/>
+      <w:r>
+        <w:rPr>
+          <w:rFonts w:hint="cs"/>
+          <w:rtl/>
+          <w:lang w:bidi="fa-IR"/>
+        </w:rPr>
+        <w:t xml:space="preserve"> آن را ببینند.</w:t>
+      </w:r>
+    </w:p>
+    <w:p>
+      <w:pPr>
+        <w:pStyle w:val="NoSpacing"/>
+        <w:bidi/>
+        <w:rPr>
+          <w:rtl/>
+          <w:lang w:bidi="fa-IR"/>
+        </w:rPr>
+      </w:pPr>
+    </w:p>
+    <w:p>
+      <w:pPr>
+        <w:pStyle w:val="NoSpacing"/>
+        <w:bidi/>
+        <w:jc w:val="both"/>
+        <w:rPr>
           <w:color w:val="1F4E79" w:themeColor="accent1" w:themeShade="80"/>
           <w:sz w:val="36"/>
           <w:szCs w:val="36"/>
           <w:rtl/>
           <w:lang w:bidi="fa-IR"/>
         </w:rPr>
-        <w:t>کامنت</w:t>
-      </w:r>
+      </w:pPr>
       <w:r>
         <w:rPr>
           <w:rFonts w:hint="cs"/>
@@ -1827,7 +2662,7 @@
           <w:rtl/>
           <w:lang w:bidi="fa-IR"/>
         </w:rPr>
-        <w:t>:</w:t>
+        <w:t>کامنت:</w:t>
       </w:r>
     </w:p>
     <w:p>
@@ -1859,23 +2694,7 @@
           <w:rtl/>
           <w:lang w:bidi="fa-IR"/>
         </w:rPr>
-        <w:t xml:space="preserve"> است و </w:t>
-      </w:r>
-      <w:r>
-        <w:rPr>
-          <w:rFonts w:hint="cs"/>
-          <w:rtl/>
-          <w:lang w:bidi="fa-IR"/>
-        </w:rPr>
-        <w:t>تنها</w:t>
-      </w:r>
-      <w:r>
-        <w:rPr>
-          <w:rFonts w:hint="cs"/>
-          <w:rtl/>
-          <w:lang w:bidi="fa-IR"/>
-        </w:rPr>
-        <w:t xml:space="preserve"> </w:t>
+        <w:t xml:space="preserve"> است و تنها </w:t>
       </w:r>
       <w:r>
         <w:rPr>
@@ -1903,23 +2722,61 @@
           <w:rtl/>
           <w:lang w:bidi="fa-IR"/>
         </w:rPr>
-        <w:t xml:space="preserve"> است که متن کامنت را شامل می‌شود</w:t>
-      </w:r>
-      <w:r>
-        <w:rPr>
-          <w:rFonts w:hint="cs"/>
-          <w:rtl/>
-          <w:lang w:bidi="fa-IR"/>
-        </w:rPr>
-        <w:t xml:space="preserve"> و</w:t>
-      </w:r>
-      <w:r>
-        <w:rPr>
-          <w:rFonts w:hint="cs"/>
-          <w:rtl/>
-          <w:lang w:bidi="fa-IR"/>
-        </w:rPr>
-        <w:t xml:space="preserve"> تنها کاربر می‌تواند برای فیلم یا سریال مورد نظر کامنت بگذارد و بقیه کاربر های عضو می‌توانند کامنت آن کاربر را ببینند.</w:t>
+        <w:t xml:space="preserve"> است که متن کامنت را شامل </w:t>
+      </w:r>
+      <w:proofErr w:type="spellStart"/>
+      <w:r>
+        <w:rPr>
+          <w:rFonts w:hint="cs"/>
+          <w:rtl/>
+          <w:lang w:bidi="fa-IR"/>
+        </w:rPr>
+        <w:t>می‌شود</w:t>
+      </w:r>
+      <w:proofErr w:type="spellEnd"/>
+      <w:r>
+        <w:rPr>
+          <w:rFonts w:hint="cs"/>
+          <w:rtl/>
+          <w:lang w:bidi="fa-IR"/>
+        </w:rPr>
+        <w:t xml:space="preserve"> و تنها کاربر </w:t>
+      </w:r>
+      <w:proofErr w:type="spellStart"/>
+      <w:r>
+        <w:rPr>
+          <w:rFonts w:hint="cs"/>
+          <w:rtl/>
+          <w:lang w:bidi="fa-IR"/>
+        </w:rPr>
+        <w:t>می‌تواند</w:t>
+      </w:r>
+      <w:proofErr w:type="spellEnd"/>
+      <w:r>
+        <w:rPr>
+          <w:rFonts w:hint="cs"/>
+          <w:rtl/>
+          <w:lang w:bidi="fa-IR"/>
+        </w:rPr>
+        <w:t xml:space="preserve"> برای فیلم یا سریال مورد نظر کامنت بگذارد و بقیه کاربر های عضو </w:t>
+      </w:r>
+      <w:proofErr w:type="spellStart"/>
+      <w:r>
+        <w:rPr>
+          <w:rFonts w:hint="cs"/>
+          <w:rtl/>
+          <w:lang w:bidi="fa-IR"/>
+        </w:rPr>
+        <w:t>می‌توانند</w:t>
+      </w:r>
+      <w:proofErr w:type="spellEnd"/>
+      <w:r>
+        <w:rPr>
+          <w:rFonts w:hint="cs"/>
+          <w:rtl/>
+          <w:lang w:bidi="fa-IR"/>
+        </w:rPr>
+        <w:t xml:space="preserve"> کامنت آن کاربر را ببینند.</w:t>
       </w:r>
     </w:p>
     <w:p>
@@ -1977,141 +2834,178 @@
           <w:lang w:bidi="fa-IR"/>
         </w:rPr>
         <w:lastRenderedPageBreak/>
-        <w:t>انتقادات و شکایات</w:t>
-      </w:r>
-      <w:r>
-        <w:rPr>
-          <w:rFonts w:hint="cs"/>
+        <w:t>انتقادات و شکایات:</w:t>
+      </w:r>
+    </w:p>
+    <w:p>
+      <w:pPr>
+        <w:pStyle w:val="NoSpacing"/>
+        <w:bidi/>
+        <w:jc w:val="both"/>
+        <w:rPr>
+          <w:rtl/>
+          <w:lang w:bidi="fa-IR"/>
+        </w:rPr>
+      </w:pPr>
+      <w:r>
+        <w:rPr>
+          <w:rFonts w:hint="cs"/>
+          <w:rtl/>
+        </w:rPr>
+        <w:t xml:space="preserve">موجودیتی </w:t>
+      </w:r>
+      <w:r>
+        <w:t>weak</w:t>
+      </w:r>
+      <w:r>
+        <w:rPr>
+          <w:rFonts w:hint="cs"/>
+          <w:rtl/>
+          <w:lang w:bidi="fa-IR"/>
+        </w:rPr>
+        <w:t xml:space="preserve"> است و تنها </w:t>
+      </w:r>
+      <w:r>
+        <w:rPr>
+          <w:lang w:bidi="fa-IR"/>
+        </w:rPr>
+        <w:t>attribute</w:t>
+      </w:r>
+      <w:r>
+        <w:rPr>
+          <w:rFonts w:hint="cs"/>
+          <w:rtl/>
+          <w:lang w:bidi="fa-IR"/>
+        </w:rPr>
+        <w:t xml:space="preserve"> که دارد </w:t>
+      </w:r>
+      <w:r>
+        <w:rPr>
+          <w:lang w:bidi="fa-IR"/>
+        </w:rPr>
+        <w:t>body</w:t>
+      </w:r>
+      <w:r>
+        <w:rPr>
+          <w:rFonts w:hint="cs"/>
+          <w:rtl/>
+          <w:lang w:bidi="fa-IR"/>
+        </w:rPr>
+        <w:t xml:space="preserve"> است که متن نقد یا شکایت را شامل </w:t>
+      </w:r>
+      <w:proofErr w:type="spellStart"/>
+      <w:r>
+        <w:rPr>
+          <w:rFonts w:hint="cs"/>
+          <w:rtl/>
+          <w:lang w:bidi="fa-IR"/>
+        </w:rPr>
+        <w:t>می‌شود</w:t>
+      </w:r>
+      <w:proofErr w:type="spellEnd"/>
+      <w:r>
+        <w:rPr>
+          <w:rFonts w:hint="cs"/>
+          <w:rtl/>
+          <w:lang w:bidi="fa-IR"/>
+        </w:rPr>
+        <w:t xml:space="preserve"> و کاربر </w:t>
+      </w:r>
+      <w:proofErr w:type="spellStart"/>
+      <w:r>
+        <w:rPr>
+          <w:rFonts w:hint="cs"/>
+          <w:rtl/>
+          <w:lang w:bidi="fa-IR"/>
+        </w:rPr>
+        <w:t>می‌تواند</w:t>
+      </w:r>
+      <w:proofErr w:type="spellEnd"/>
+      <w:r>
+        <w:rPr>
+          <w:rFonts w:hint="cs"/>
+          <w:rtl/>
+          <w:lang w:bidi="fa-IR"/>
+        </w:rPr>
+        <w:t xml:space="preserve"> نقد یا شکایت خود را بنویسد و </w:t>
+      </w:r>
+      <w:proofErr w:type="spellStart"/>
+      <w:r>
+        <w:rPr>
+          <w:rFonts w:hint="cs"/>
+          <w:rtl/>
+          <w:lang w:bidi="fa-IR"/>
+        </w:rPr>
+        <w:t>ادمین</w:t>
+      </w:r>
+      <w:proofErr w:type="spellEnd"/>
+      <w:r>
+        <w:rPr>
+          <w:rFonts w:hint="cs"/>
+          <w:rtl/>
+          <w:lang w:bidi="fa-IR"/>
+        </w:rPr>
+        <w:t xml:space="preserve"> سایت آن را بررسی </w:t>
+      </w:r>
+      <w:proofErr w:type="spellStart"/>
+      <w:r>
+        <w:rPr>
+          <w:rFonts w:hint="cs"/>
+          <w:rtl/>
+          <w:lang w:bidi="fa-IR"/>
+        </w:rPr>
+        <w:t>می‌کند</w:t>
+      </w:r>
+      <w:proofErr w:type="spellEnd"/>
+      <w:r>
+        <w:rPr>
+          <w:rFonts w:hint="cs"/>
+          <w:rtl/>
+          <w:lang w:bidi="fa-IR"/>
+        </w:rPr>
+        <w:t>.</w:t>
+      </w:r>
+    </w:p>
+    <w:p>
+      <w:pPr>
+        <w:jc w:val="both"/>
+        <w:rPr>
+          <w:rFonts w:ascii="Arial" w:hAnsi="Arial" w:cs="B Titr"/>
+          <w:sz w:val="28"/>
+          <w:szCs w:val="28"/>
+          <w:rtl/>
+          <w:lang w:bidi="fa-IR"/>
+        </w:rPr>
+      </w:pPr>
+      <w:r>
+        <w:rPr>
+          <w:rtl/>
+          <w:lang w:bidi="fa-IR"/>
+        </w:rPr>
+        <w:br w:type="page"/>
+      </w:r>
+    </w:p>
+    <w:p>
+      <w:pPr>
+        <w:pStyle w:val="NoSpacing"/>
+        <w:bidi/>
+        <w:rPr>
           <w:color w:val="1F4E79" w:themeColor="accent1" w:themeShade="80"/>
           <w:sz w:val="36"/>
           <w:szCs w:val="36"/>
           <w:rtl/>
           <w:lang w:bidi="fa-IR"/>
         </w:rPr>
-        <w:t>:</w:t>
-      </w:r>
-    </w:p>
-    <w:p>
-      <w:pPr>
-        <w:pStyle w:val="NoSpacing"/>
-        <w:bidi/>
-        <w:jc w:val="both"/>
-        <w:rPr>
-          <w:rtl/>
-          <w:lang w:bidi="fa-IR"/>
-        </w:rPr>
-      </w:pPr>
-      <w:r>
-        <w:rPr>
-          <w:rFonts w:hint="cs"/>
-          <w:rtl/>
-        </w:rPr>
-        <w:t xml:space="preserve">موجودیتی </w:t>
-      </w:r>
-      <w:r>
-        <w:t>weak</w:t>
-      </w:r>
-      <w:r>
-        <w:rPr>
-          <w:rFonts w:hint="cs"/>
-          <w:rtl/>
-          <w:lang w:bidi="fa-IR"/>
-        </w:rPr>
-        <w:t xml:space="preserve"> است و تنها </w:t>
-      </w:r>
-      <w:r>
-        <w:rPr>
-          <w:lang w:bidi="fa-IR"/>
-        </w:rPr>
-        <w:t>attribute</w:t>
-      </w:r>
-      <w:r>
-        <w:rPr>
-          <w:rFonts w:hint="cs"/>
-          <w:rtl/>
-          <w:lang w:bidi="fa-IR"/>
-        </w:rPr>
-        <w:t xml:space="preserve"> که دارد </w:t>
-      </w:r>
-      <w:r>
-        <w:rPr>
-          <w:lang w:bidi="fa-IR"/>
-        </w:rPr>
-        <w:t>body</w:t>
-      </w:r>
-      <w:r>
-        <w:rPr>
-          <w:rFonts w:hint="cs"/>
-          <w:rtl/>
-          <w:lang w:bidi="fa-IR"/>
-        </w:rPr>
-        <w:t xml:space="preserve"> است که متن </w:t>
-      </w:r>
-      <w:r>
-        <w:rPr>
-          <w:rFonts w:hint="cs"/>
-          <w:rtl/>
-          <w:lang w:bidi="fa-IR"/>
-        </w:rPr>
-        <w:t>نقد یا شکایت</w:t>
-      </w:r>
-      <w:r>
-        <w:rPr>
-          <w:rFonts w:hint="cs"/>
-          <w:rtl/>
-          <w:lang w:bidi="fa-IR"/>
-        </w:rPr>
-        <w:t xml:space="preserve"> را شامل می‌شود و</w:t>
-      </w:r>
-      <w:r>
-        <w:rPr>
-          <w:rFonts w:hint="cs"/>
-          <w:rtl/>
-          <w:lang w:bidi="fa-IR"/>
-        </w:rPr>
-        <w:t xml:space="preserve"> کاربر می‌تواند نقد یا شکایت خود را بنویسد و ادمین سایت آن را بررسی می‌کند.</w:t>
-      </w:r>
-    </w:p>
-    <w:p>
-      <w:pPr>
-        <w:jc w:val="both"/>
-        <w:rPr>
-          <w:rFonts w:ascii="Arial" w:hAnsi="Arial" w:cs="B Titr" w:hint="cs"/>
-          <w:sz w:val="28"/>
-          <w:szCs w:val="28"/>
-          <w:rtl/>
-          <w:lang w:bidi="fa-IR"/>
-        </w:rPr>
-      </w:pPr>
-      <w:r>
-        <w:rPr>
-          <w:rtl/>
-          <w:lang w:bidi="fa-IR"/>
-        </w:rPr>
-        <w:br w:type="page"/>
-      </w:r>
-    </w:p>
-    <w:p>
-      <w:pPr>
-        <w:pStyle w:val="NoSpacing"/>
-        <w:bidi/>
-        <w:rPr>
+      </w:pPr>
+      <w:r>
+        <w:rPr>
+          <w:rFonts w:hint="cs"/>
           <w:color w:val="1F4E79" w:themeColor="accent1" w:themeShade="80"/>
           <w:sz w:val="36"/>
           <w:szCs w:val="36"/>
           <w:rtl/>
           <w:lang w:bidi="fa-IR"/>
         </w:rPr>
-      </w:pPr>
-      <w:r>
-        <w:rPr>
-          <w:rFonts w:hint="cs"/>
-          <w:color w:val="1F4E79" w:themeColor="accent1" w:themeShade="80"/>
-          <w:sz w:val="36"/>
-          <w:szCs w:val="36"/>
-          <w:rtl/>
-          <w:lang w:bidi="fa-IR"/>
-        </w:rPr>
         <w:lastRenderedPageBreak/>
         <w:t>ارتباط بین موجودیت ها:</w:t>
       </w:r>
@@ -2121,7 +3015,6 @@
         <w:pStyle w:val="NoSpacing"/>
         <w:bidi/>
         <w:rPr>
-          <w:rFonts w:hint="cs"/>
           <w:color w:val="C00000"/>
           <w:rtl/>
           <w:lang w:bidi="fa-IR"/>
@@ -2161,7 +3054,6 @@
         <w:bidi/>
         <w:jc w:val="both"/>
         <w:rPr>
-          <w:rFonts w:hint="cs"/>
           <w:rtl/>
           <w:lang w:bidi="fa-IR"/>
         </w:rPr>
@@ -2196,7 +3088,25 @@
           <w:rtl/>
           <w:lang w:bidi="fa-IR"/>
         </w:rPr>
-        <w:t xml:space="preserve">(کامنت و لایک)و با </w:t>
+        <w:t xml:space="preserve">(کامنت و </w:t>
+      </w:r>
+      <w:proofErr w:type="spellStart"/>
+      <w:r>
+        <w:rPr>
+          <w:rFonts w:hint="cs"/>
+          <w:rtl/>
+          <w:lang w:bidi="fa-IR"/>
+        </w:rPr>
+        <w:t>لایک</w:t>
+      </w:r>
+      <w:proofErr w:type="spellEnd"/>
+      <w:r>
+        <w:rPr>
+          <w:rFonts w:hint="cs"/>
+          <w:rtl/>
+          <w:lang w:bidi="fa-IR"/>
+        </w:rPr>
+        <w:t xml:space="preserve">)و با </w:t>
       </w:r>
       <w:r>
         <w:rPr>
@@ -2242,8 +3152,18 @@
           <w:rtl/>
           <w:lang w:bidi="fa-IR"/>
         </w:rPr>
-        <w:t>دیدن بنر</w:t>
-      </w:r>
+        <w:t xml:space="preserve">دیدن </w:t>
+      </w:r>
+      <w:proofErr w:type="spellStart"/>
+      <w:r>
+        <w:rPr>
+          <w:rFonts w:hint="cs"/>
+          <w:rtl/>
+          <w:lang w:bidi="fa-IR"/>
+        </w:rPr>
+        <w:t>بنر</w:t>
+      </w:r>
+      <w:proofErr w:type="spellEnd"/>
       <w:r>
         <w:rPr>
           <w:rFonts w:hint="cs"/>
@@ -2267,18 +3187,53 @@
         <w:bidi/>
         <w:jc w:val="both"/>
         <w:rPr>
-          <w:rFonts w:hint="cs"/>
-          <w:rtl/>
-          <w:lang w:bidi="fa-IR"/>
-        </w:rPr>
-      </w:pPr>
-      <w:r>
-        <w:rPr>
-          <w:rFonts w:hint="cs"/>
-          <w:rtl/>
-          <w:lang w:bidi="fa-IR"/>
-        </w:rPr>
-        <w:t>کامنت: کاربر عضو می‌تواند در مورد فیلم ها یا سریال های سایت نظر خود را بنویسد تا بقیه کاربران عضو با دیدن آن کامنت بتوانند تصمیم خود را درمورد دیدن یا ندیدن فیلم یا سریال بگیرند.</w:t>
+          <w:rtl/>
+          <w:lang w:bidi="fa-IR"/>
+        </w:rPr>
+      </w:pPr>
+      <w:r>
+        <w:rPr>
+          <w:rFonts w:hint="cs"/>
+          <w:rtl/>
+          <w:lang w:bidi="fa-IR"/>
+        </w:rPr>
+        <w:t xml:space="preserve">کامنت: کاربر عضو </w:t>
+      </w:r>
+      <w:proofErr w:type="spellStart"/>
+      <w:r>
+        <w:rPr>
+          <w:rFonts w:hint="cs"/>
+          <w:rtl/>
+          <w:lang w:bidi="fa-IR"/>
+        </w:rPr>
+        <w:t>می‌تواند</w:t>
+      </w:r>
+      <w:proofErr w:type="spellEnd"/>
+      <w:r>
+        <w:rPr>
+          <w:rFonts w:hint="cs"/>
+          <w:rtl/>
+          <w:lang w:bidi="fa-IR"/>
+        </w:rPr>
+        <w:t xml:space="preserve"> در مورد فیلم ها یا سریال های سایت نظر خود را بنویسد تا بقیه کاربران عضو با دیدن آن کامنت بتوانند تصمیم خود را درمورد دیدن یا </w:t>
+      </w:r>
+      <w:proofErr w:type="spellStart"/>
+      <w:r>
+        <w:rPr>
+          <w:rFonts w:hint="cs"/>
+          <w:rtl/>
+          <w:lang w:bidi="fa-IR"/>
+        </w:rPr>
+        <w:t>ندیدن</w:t>
+      </w:r>
+      <w:proofErr w:type="spellEnd"/>
+      <w:r>
+        <w:rPr>
+          <w:rFonts w:hint="cs"/>
+          <w:rtl/>
+          <w:lang w:bidi="fa-IR"/>
+        </w:rPr>
+        <w:t xml:space="preserve"> فیلم یا سریال بگیرند.</w:t>
       </w:r>
     </w:p>
     <w:p>
@@ -2291,13 +3246,131 @@
           <w:lang w:bidi="fa-IR"/>
         </w:rPr>
       </w:pPr>
-      <w:r>
-        <w:rPr>
-          <w:rFonts w:hint="cs"/>
-          <w:rtl/>
-          <w:lang w:bidi="fa-IR"/>
-        </w:rPr>
-        <w:t>لایک: کاربر عضو می‌تواند فیلم یا سریال مورد نظرخود را لایک یا دیس لایک کند و هم کاربران عضو و هم کاربران مهمان میتوانند تعداد لایک ها و دیس لایک های فیلم را ببینند.</w:t>
+      <w:proofErr w:type="spellStart"/>
+      <w:r>
+        <w:rPr>
+          <w:rFonts w:hint="cs"/>
+          <w:rtl/>
+          <w:lang w:bidi="fa-IR"/>
+        </w:rPr>
+        <w:t>لایک</w:t>
+      </w:r>
+      <w:proofErr w:type="spellEnd"/>
+      <w:r>
+        <w:rPr>
+          <w:rFonts w:hint="cs"/>
+          <w:rtl/>
+          <w:lang w:bidi="fa-IR"/>
+        </w:rPr>
+        <w:t xml:space="preserve">: کاربر عضو </w:t>
+      </w:r>
+      <w:proofErr w:type="spellStart"/>
+      <w:r>
+        <w:rPr>
+          <w:rFonts w:hint="cs"/>
+          <w:rtl/>
+          <w:lang w:bidi="fa-IR"/>
+        </w:rPr>
+        <w:t>می‌تواند</w:t>
+      </w:r>
+      <w:proofErr w:type="spellEnd"/>
+      <w:r>
+        <w:rPr>
+          <w:rFonts w:hint="cs"/>
+          <w:rtl/>
+          <w:lang w:bidi="fa-IR"/>
+        </w:rPr>
+        <w:t xml:space="preserve"> فیلم یا سریال مورد </w:t>
+      </w:r>
+      <w:proofErr w:type="spellStart"/>
+      <w:r>
+        <w:rPr>
+          <w:rFonts w:hint="cs"/>
+          <w:rtl/>
+          <w:lang w:bidi="fa-IR"/>
+        </w:rPr>
+        <w:t>نظرخود</w:t>
+      </w:r>
+      <w:proofErr w:type="spellEnd"/>
+      <w:r>
+        <w:rPr>
+          <w:rFonts w:hint="cs"/>
+          <w:rtl/>
+          <w:lang w:bidi="fa-IR"/>
+        </w:rPr>
+        <w:t xml:space="preserve"> را </w:t>
+      </w:r>
+      <w:proofErr w:type="spellStart"/>
+      <w:r>
+        <w:rPr>
+          <w:rFonts w:hint="cs"/>
+          <w:rtl/>
+          <w:lang w:bidi="fa-IR"/>
+        </w:rPr>
+        <w:t>لایک</w:t>
+      </w:r>
+      <w:proofErr w:type="spellEnd"/>
+      <w:r>
+        <w:rPr>
+          <w:rFonts w:hint="cs"/>
+          <w:rtl/>
+          <w:lang w:bidi="fa-IR"/>
+        </w:rPr>
+        <w:t xml:space="preserve"> یا دیس </w:t>
+      </w:r>
+      <w:proofErr w:type="spellStart"/>
+      <w:r>
+        <w:rPr>
+          <w:rFonts w:hint="cs"/>
+          <w:rtl/>
+          <w:lang w:bidi="fa-IR"/>
+        </w:rPr>
+        <w:t>لایک</w:t>
+      </w:r>
+      <w:proofErr w:type="spellEnd"/>
+      <w:r>
+        <w:rPr>
+          <w:rFonts w:hint="cs"/>
+          <w:rtl/>
+          <w:lang w:bidi="fa-IR"/>
+        </w:rPr>
+        <w:t xml:space="preserve"> کند و هم کاربران عضو و هم کاربران مهمان میتوانند تعداد </w:t>
+      </w:r>
+      <w:proofErr w:type="spellStart"/>
+      <w:r>
+        <w:rPr>
+          <w:rFonts w:hint="cs"/>
+          <w:rtl/>
+          <w:lang w:bidi="fa-IR"/>
+        </w:rPr>
+        <w:t>لایک</w:t>
+      </w:r>
+      <w:proofErr w:type="spellEnd"/>
+      <w:r>
+        <w:rPr>
+          <w:rFonts w:hint="cs"/>
+          <w:rtl/>
+          <w:lang w:bidi="fa-IR"/>
+        </w:rPr>
+        <w:t xml:space="preserve"> ها و دیس </w:t>
+      </w:r>
+      <w:proofErr w:type="spellStart"/>
+      <w:r>
+        <w:rPr>
+          <w:rFonts w:hint="cs"/>
+          <w:rtl/>
+          <w:lang w:bidi="fa-IR"/>
+        </w:rPr>
+        <w:t>لایک</w:t>
+      </w:r>
+      <w:proofErr w:type="spellEnd"/>
+      <w:r>
+        <w:rPr>
+          <w:rFonts w:hint="cs"/>
+          <w:rtl/>
+          <w:lang w:bidi="fa-IR"/>
+        </w:rPr>
+        <w:t xml:space="preserve"> های فیلم را ببینند.</w:t>
       </w:r>
     </w:p>
     <w:p>
@@ -2306,18 +3379,71 @@
         <w:bidi/>
         <w:jc w:val="both"/>
         <w:rPr>
-          <w:rFonts w:hint="cs"/>
-          <w:rtl/>
-          <w:lang w:bidi="fa-IR"/>
-        </w:rPr>
-      </w:pPr>
-      <w:r>
-        <w:rPr>
-          <w:rFonts w:hint="cs"/>
-          <w:rtl/>
-          <w:lang w:bidi="fa-IR"/>
-        </w:rPr>
-        <w:t xml:space="preserve">دیدن بنر: کاربر عضو می‌تواند بنر فیلم یا سریال مورد نظر خود را ببیند و این </w:t>
+          <w:rtl/>
+          <w:lang w:bidi="fa-IR"/>
+        </w:rPr>
+      </w:pPr>
+      <w:r>
+        <w:rPr>
+          <w:rFonts w:hint="cs"/>
+          <w:rtl/>
+          <w:lang w:bidi="fa-IR"/>
+        </w:rPr>
+        <w:t xml:space="preserve">دیدن </w:t>
+      </w:r>
+      <w:proofErr w:type="spellStart"/>
+      <w:r>
+        <w:rPr>
+          <w:rFonts w:hint="cs"/>
+          <w:rtl/>
+          <w:lang w:bidi="fa-IR"/>
+        </w:rPr>
+        <w:t>بنر</w:t>
+      </w:r>
+      <w:proofErr w:type="spellEnd"/>
+      <w:r>
+        <w:rPr>
+          <w:rFonts w:hint="cs"/>
+          <w:rtl/>
+          <w:lang w:bidi="fa-IR"/>
+        </w:rPr>
+        <w:t xml:space="preserve">: کاربر عضو </w:t>
+      </w:r>
+      <w:proofErr w:type="spellStart"/>
+      <w:r>
+        <w:rPr>
+          <w:rFonts w:hint="cs"/>
+          <w:rtl/>
+          <w:lang w:bidi="fa-IR"/>
+        </w:rPr>
+        <w:t>می‌تواند</w:t>
+      </w:r>
+      <w:proofErr w:type="spellEnd"/>
+      <w:r>
+        <w:rPr>
+          <w:rFonts w:hint="cs"/>
+          <w:rtl/>
+          <w:lang w:bidi="fa-IR"/>
+        </w:rPr>
+        <w:t xml:space="preserve"> </w:t>
+      </w:r>
+      <w:proofErr w:type="spellStart"/>
+      <w:r>
+        <w:rPr>
+          <w:rFonts w:hint="cs"/>
+          <w:rtl/>
+          <w:lang w:bidi="fa-IR"/>
+        </w:rPr>
+        <w:t>بنر</w:t>
+      </w:r>
+      <w:proofErr w:type="spellEnd"/>
+      <w:r>
+        <w:rPr>
+          <w:rFonts w:hint="cs"/>
+          <w:rtl/>
+          <w:lang w:bidi="fa-IR"/>
+        </w:rPr>
+        <w:t xml:space="preserve"> فیلم یا سریال مورد نظر خود را ببیند و این </w:t>
       </w:r>
       <w:r>
         <w:rPr>
@@ -2361,47 +3487,97 @@
           <w:rtl/>
           <w:lang w:bidi="fa-IR"/>
         </w:rPr>
-        <w:t xml:space="preserve"> به نام های لایک و کامنت دارد که به این </w:t>
-      </w:r>
-      <w:r>
-        <w:rPr>
-          <w:rFonts w:hint="cs"/>
-          <w:rtl/>
-          <w:lang w:bidi="fa-IR"/>
-        </w:rPr>
-        <w:t xml:space="preserve">منظور است که کاربر </w:t>
-      </w:r>
-      <w:r>
-        <w:rPr>
-          <w:rFonts w:hint="cs"/>
-          <w:rtl/>
-          <w:lang w:bidi="fa-IR"/>
-        </w:rPr>
-        <w:t>عضو</w:t>
-      </w:r>
-      <w:r>
-        <w:rPr>
-          <w:rFonts w:hint="cs"/>
-          <w:rtl/>
-          <w:lang w:bidi="fa-IR"/>
-        </w:rPr>
-        <w:t xml:space="preserve"> همراه با دیدن بنر می</w:t>
-      </w:r>
-      <w:r>
-        <w:rPr>
-          <w:rFonts w:hint="cs"/>
-          <w:rtl/>
-          <w:lang w:bidi="fa-IR"/>
-        </w:rPr>
-        <w:t>‌تواند تعداد لایک و دیس لایک ها و کامنت های بقیه کاربران در مورد</w:t>
-      </w:r>
-      <w:r>
-        <w:rPr>
-          <w:rFonts w:hint="cs"/>
-          <w:rtl/>
-          <w:lang w:bidi="fa-IR"/>
-        </w:rPr>
-        <w:t xml:space="preserve"> آن فیلم یا سریال را نیز ببیند.</w:t>
+        <w:t xml:space="preserve"> به نام های </w:t>
+      </w:r>
+      <w:proofErr w:type="spellStart"/>
+      <w:r>
+        <w:rPr>
+          <w:rFonts w:hint="cs"/>
+          <w:rtl/>
+          <w:lang w:bidi="fa-IR"/>
+        </w:rPr>
+        <w:t>لایک</w:t>
+      </w:r>
+      <w:proofErr w:type="spellEnd"/>
+      <w:r>
+        <w:rPr>
+          <w:rFonts w:hint="cs"/>
+          <w:rtl/>
+          <w:lang w:bidi="fa-IR"/>
+        </w:rPr>
+        <w:t xml:space="preserve"> و کامنت دارد که به این منظور است که کاربر عضو همراه با دیدن </w:t>
+      </w:r>
+      <w:proofErr w:type="spellStart"/>
+      <w:r>
+        <w:rPr>
+          <w:rFonts w:hint="cs"/>
+          <w:rtl/>
+          <w:lang w:bidi="fa-IR"/>
+        </w:rPr>
+        <w:t>بنر</w:t>
+      </w:r>
+      <w:proofErr w:type="spellEnd"/>
+      <w:r>
+        <w:rPr>
+          <w:rFonts w:hint="cs"/>
+          <w:rtl/>
+          <w:lang w:bidi="fa-IR"/>
+        </w:rPr>
+        <w:t xml:space="preserve"> </w:t>
+      </w:r>
+      <w:proofErr w:type="spellStart"/>
+      <w:r>
+        <w:rPr>
+          <w:rFonts w:hint="cs"/>
+          <w:rtl/>
+          <w:lang w:bidi="fa-IR"/>
+        </w:rPr>
+        <w:t>می‌تواند</w:t>
+      </w:r>
+      <w:proofErr w:type="spellEnd"/>
+      <w:r>
+        <w:rPr>
+          <w:rFonts w:hint="cs"/>
+          <w:rtl/>
+          <w:lang w:bidi="fa-IR"/>
+        </w:rPr>
+        <w:t xml:space="preserve"> تعداد </w:t>
+      </w:r>
+      <w:proofErr w:type="spellStart"/>
+      <w:r>
+        <w:rPr>
+          <w:rFonts w:hint="cs"/>
+          <w:rtl/>
+          <w:lang w:bidi="fa-IR"/>
+        </w:rPr>
+        <w:t>لایک</w:t>
+      </w:r>
+      <w:proofErr w:type="spellEnd"/>
+      <w:r>
+        <w:rPr>
+          <w:rFonts w:hint="cs"/>
+          <w:rtl/>
+          <w:lang w:bidi="fa-IR"/>
+        </w:rPr>
+        <w:t xml:space="preserve"> و دیس </w:t>
+      </w:r>
+      <w:proofErr w:type="spellStart"/>
+      <w:r>
+        <w:rPr>
+          <w:rFonts w:hint="cs"/>
+          <w:rtl/>
+          <w:lang w:bidi="fa-IR"/>
+        </w:rPr>
+        <w:t>لایک</w:t>
+      </w:r>
+      <w:proofErr w:type="spellEnd"/>
+      <w:r>
+        <w:rPr>
+          <w:rFonts w:hint="cs"/>
+          <w:rtl/>
+          <w:lang w:bidi="fa-IR"/>
+        </w:rPr>
+        <w:t xml:space="preserve"> ها و کامنت های بقیه کاربران در مورد آن فیلم یا سریال را نیز ببیند.</w:t>
       </w:r>
     </w:p>
     <w:p>
@@ -2420,7 +3596,43 @@
           <w:rtl/>
           <w:lang w:bidi="fa-IR"/>
         </w:rPr>
-        <w:t>جست و جو کردن: کاربر عضو می‌تواند با جست و جو کردن نام فیلم یا سریال، ژانر، نام بازیگر، سال تولید، نام کارگردان، کشور سازنده و امتیاز فیلم یا سریال مورد نظر خودش را پیدا کند.</w:t>
+        <w:t xml:space="preserve">جست و جو کردن: کاربر عضو </w:t>
+      </w:r>
+      <w:proofErr w:type="spellStart"/>
+      <w:r>
+        <w:rPr>
+          <w:rFonts w:hint="cs"/>
+          <w:rtl/>
+          <w:lang w:bidi="fa-IR"/>
+        </w:rPr>
+        <w:t>می‌تواند</w:t>
+      </w:r>
+      <w:proofErr w:type="spellEnd"/>
+      <w:r>
+        <w:rPr>
+          <w:rFonts w:hint="cs"/>
+          <w:rtl/>
+          <w:lang w:bidi="fa-IR"/>
+        </w:rPr>
+        <w:t xml:space="preserve"> با جست و جو کردن نام فیلم یا سریال، </w:t>
+      </w:r>
+      <w:proofErr w:type="spellStart"/>
+      <w:r>
+        <w:rPr>
+          <w:rFonts w:hint="cs"/>
+          <w:rtl/>
+          <w:lang w:bidi="fa-IR"/>
+        </w:rPr>
+        <w:t>ژانر</w:t>
+      </w:r>
+      <w:proofErr w:type="spellEnd"/>
+      <w:r>
+        <w:rPr>
+          <w:rFonts w:hint="cs"/>
+          <w:rtl/>
+          <w:lang w:bidi="fa-IR"/>
+        </w:rPr>
+        <w:t>، نام بازیگر، سال تولید، نام کارگردان، کشور سازنده و امتیاز فیلم یا سریال مورد نظر خودش را پیدا کند.</w:t>
       </w:r>
     </w:p>
     <w:p>
@@ -2450,44 +3662,282 @@
           <w:rtl/>
           <w:lang w:bidi="fa-IR"/>
         </w:rPr>
-        <w:t xml:space="preserve">ارتباط بین کاربر </w:t>
-      </w:r>
-      <w:r>
-        <w:rPr>
-          <w:rFonts w:hint="cs"/>
-          <w:color w:val="C00000"/>
-          <w:rtl/>
-          <w:lang w:bidi="fa-IR"/>
-        </w:rPr>
-        <w:t>مهمان</w:t>
-      </w:r>
-      <w:r>
-        <w:rPr>
-          <w:rFonts w:hint="cs"/>
-          <w:color w:val="C00000"/>
-          <w:rtl/>
-          <w:lang w:bidi="fa-IR"/>
-        </w:rPr>
-        <w:t xml:space="preserve"> و فیلم</w:t>
-      </w:r>
-      <w:r>
-        <w:rPr>
-          <w:rFonts w:hint="cs"/>
-          <w:color w:val="C00000"/>
-          <w:rtl/>
-          <w:lang w:bidi="fa-IR"/>
-        </w:rPr>
-        <w:t xml:space="preserve"> و سریال</w:t>
-      </w:r>
-      <w:r>
-        <w:rPr>
-          <w:rFonts w:hint="cs"/>
-          <w:color w:val="C00000"/>
+        <w:t>ارتباط بین کاربر مهمان و فیلم و سریال:</w:t>
+      </w:r>
+    </w:p>
+    <w:p>
+      <w:pPr>
+        <w:pStyle w:val="NoSpacing"/>
+        <w:bidi/>
+        <w:jc w:val="both"/>
+        <w:rPr>
+          <w:rtl/>
+          <w:lang w:bidi="fa-IR"/>
+        </w:rPr>
+      </w:pPr>
+      <w:r>
+        <w:rPr>
+          <w:rFonts w:hint="cs"/>
+          <w:rtl/>
+          <w:lang w:bidi="fa-IR"/>
+        </w:rPr>
+        <w:t xml:space="preserve">کاربر مهمان و فیلم و سریال با دو </w:t>
+      </w:r>
+      <w:r>
+        <w:rPr>
+          <w:lang w:bidi="fa-IR"/>
+        </w:rPr>
+        <w:t>relationship</w:t>
+      </w:r>
+      <w:r>
+        <w:rPr>
+          <w:rFonts w:hint="cs"/>
+          <w:rtl/>
+          <w:lang w:bidi="fa-IR"/>
+        </w:rPr>
+        <w:t xml:space="preserve"> به نام های دیدن </w:t>
+      </w:r>
+      <w:proofErr w:type="spellStart"/>
+      <w:r>
+        <w:rPr>
+          <w:rFonts w:hint="cs"/>
+          <w:rtl/>
+          <w:lang w:bidi="fa-IR"/>
+        </w:rPr>
+        <w:t>بنر</w:t>
+      </w:r>
+      <w:proofErr w:type="spellEnd"/>
+      <w:r>
+        <w:rPr>
+          <w:rFonts w:hint="cs"/>
+          <w:rtl/>
+          <w:lang w:bidi="fa-IR"/>
+        </w:rPr>
+        <w:t xml:space="preserve"> و جست و جو کردن با هم ارتباط دارند.</w:t>
+      </w:r>
+    </w:p>
+    <w:p>
+      <w:pPr>
+        <w:pStyle w:val="NoSpacing"/>
+        <w:bidi/>
+        <w:jc w:val="both"/>
+        <w:rPr>
+          <w:rtl/>
+          <w:lang w:bidi="fa-IR"/>
+        </w:rPr>
+      </w:pPr>
+      <w:r>
+        <w:rPr>
+          <w:rFonts w:hint="cs"/>
+          <w:rtl/>
+          <w:lang w:bidi="fa-IR"/>
+        </w:rPr>
+        <w:t xml:space="preserve">دیدن </w:t>
+      </w:r>
+      <w:proofErr w:type="spellStart"/>
+      <w:r>
+        <w:rPr>
+          <w:rFonts w:hint="cs"/>
+          <w:rtl/>
+          <w:lang w:bidi="fa-IR"/>
+        </w:rPr>
+        <w:t>بنر</w:t>
+      </w:r>
+      <w:proofErr w:type="spellEnd"/>
+      <w:r>
+        <w:rPr>
+          <w:rFonts w:hint="cs"/>
           <w:rtl/>
           <w:lang w:bidi="fa-IR"/>
         </w:rPr>
         <w:t>:</w:t>
       </w:r>
+      <w:r>
+        <w:rPr>
+          <w:rFonts w:hint="cs"/>
+          <w:rtl/>
+          <w:lang w:bidi="fa-IR"/>
+        </w:rPr>
+        <w:t xml:space="preserve"> </w:t>
+      </w:r>
+      <w:r>
+        <w:rPr>
+          <w:rFonts w:hint="cs"/>
+          <w:rtl/>
+          <w:lang w:bidi="fa-IR"/>
+        </w:rPr>
+        <w:t xml:space="preserve">کاربر مهمان </w:t>
+      </w:r>
+      <w:proofErr w:type="spellStart"/>
+      <w:r>
+        <w:rPr>
+          <w:rFonts w:hint="cs"/>
+          <w:rtl/>
+          <w:lang w:bidi="fa-IR"/>
+        </w:rPr>
+        <w:t>می‌تواند</w:t>
+      </w:r>
+      <w:proofErr w:type="spellEnd"/>
+      <w:r>
+        <w:rPr>
+          <w:rFonts w:hint="cs"/>
+          <w:rtl/>
+          <w:lang w:bidi="fa-IR"/>
+        </w:rPr>
+        <w:t xml:space="preserve"> </w:t>
+      </w:r>
+      <w:proofErr w:type="spellStart"/>
+      <w:r>
+        <w:rPr>
+          <w:rFonts w:hint="cs"/>
+          <w:rtl/>
+          <w:lang w:bidi="fa-IR"/>
+        </w:rPr>
+        <w:t>بنر</w:t>
+      </w:r>
+      <w:proofErr w:type="spellEnd"/>
+      <w:r>
+        <w:rPr>
+          <w:rFonts w:hint="cs"/>
+          <w:rtl/>
+          <w:lang w:bidi="fa-IR"/>
+        </w:rPr>
+        <w:t xml:space="preserve"> فیلم یا سریال مورد نظر خود را ببیند و این </w:t>
+      </w:r>
+      <w:r>
+        <w:rPr>
+          <w:lang w:bidi="fa-IR"/>
+        </w:rPr>
+        <w:t>relationship</w:t>
+      </w:r>
+      <w:r>
+        <w:rPr>
+          <w:rFonts w:hint="cs"/>
+          <w:rtl/>
+          <w:lang w:bidi="fa-IR"/>
+        </w:rPr>
+        <w:t xml:space="preserve"> </w:t>
+      </w:r>
+      <w:r>
+        <w:rPr>
+          <w:rFonts w:hint="cs"/>
+          <w:rtl/>
+          <w:lang w:bidi="fa-IR"/>
+        </w:rPr>
+        <w:t>تنها یک</w:t>
+      </w:r>
+      <w:r>
+        <w:rPr>
+          <w:rFonts w:hint="cs"/>
+          <w:rtl/>
+          <w:lang w:bidi="fa-IR"/>
+        </w:rPr>
+        <w:t xml:space="preserve"> </w:t>
+      </w:r>
+      <w:r>
+        <w:rPr>
+          <w:lang w:bidi="fa-IR"/>
+        </w:rPr>
+        <w:t>attribute</w:t>
+      </w:r>
+      <w:r>
+        <w:rPr>
+          <w:rFonts w:hint="cs"/>
+          <w:rtl/>
+          <w:lang w:bidi="fa-IR"/>
+        </w:rPr>
+        <w:t xml:space="preserve"> به نام </w:t>
+      </w:r>
+      <w:proofErr w:type="spellStart"/>
+      <w:r>
+        <w:rPr>
+          <w:rFonts w:hint="cs"/>
+          <w:rtl/>
+          <w:lang w:bidi="fa-IR"/>
+        </w:rPr>
+        <w:t>لایک</w:t>
+      </w:r>
+      <w:proofErr w:type="spellEnd"/>
+      <w:r>
+        <w:rPr>
+          <w:rFonts w:hint="cs"/>
+          <w:rtl/>
+          <w:lang w:bidi="fa-IR"/>
+        </w:rPr>
+        <w:t xml:space="preserve"> دارد که به این منظور است که کاربر مهمان همراه با دیدن </w:t>
+      </w:r>
+      <w:proofErr w:type="spellStart"/>
+      <w:r>
+        <w:rPr>
+          <w:rFonts w:hint="cs"/>
+          <w:rtl/>
+          <w:lang w:bidi="fa-IR"/>
+        </w:rPr>
+        <w:t>بنر</w:t>
+      </w:r>
+      <w:proofErr w:type="spellEnd"/>
+      <w:r>
+        <w:rPr>
+          <w:rFonts w:hint="cs"/>
+          <w:rtl/>
+          <w:lang w:bidi="fa-IR"/>
+        </w:rPr>
+        <w:t xml:space="preserve"> </w:t>
+      </w:r>
+      <w:proofErr w:type="spellStart"/>
+      <w:r>
+        <w:rPr>
+          <w:rFonts w:hint="cs"/>
+          <w:rtl/>
+          <w:lang w:bidi="fa-IR"/>
+        </w:rPr>
+        <w:t>می‌تواند</w:t>
+      </w:r>
+      <w:proofErr w:type="spellEnd"/>
+      <w:r>
+        <w:rPr>
+          <w:rFonts w:hint="cs"/>
+          <w:rtl/>
+          <w:lang w:bidi="fa-IR"/>
+        </w:rPr>
+        <w:t xml:space="preserve"> تعداد </w:t>
+      </w:r>
+      <w:proofErr w:type="spellStart"/>
+      <w:r>
+        <w:rPr>
+          <w:rFonts w:hint="cs"/>
+          <w:rtl/>
+          <w:lang w:bidi="fa-IR"/>
+        </w:rPr>
+        <w:t>لایک</w:t>
+      </w:r>
+      <w:proofErr w:type="spellEnd"/>
+      <w:r>
+        <w:rPr>
+          <w:rFonts w:hint="cs"/>
+          <w:rtl/>
+          <w:lang w:bidi="fa-IR"/>
+        </w:rPr>
+        <w:t xml:space="preserve"> و دیس </w:t>
+      </w:r>
+      <w:proofErr w:type="spellStart"/>
+      <w:r>
+        <w:rPr>
+          <w:rFonts w:hint="cs"/>
+          <w:rtl/>
+          <w:lang w:bidi="fa-IR"/>
+        </w:rPr>
+        <w:t>لایک</w:t>
+      </w:r>
+      <w:proofErr w:type="spellEnd"/>
+      <w:r>
+        <w:rPr>
+          <w:rFonts w:hint="cs"/>
+          <w:rtl/>
+          <w:lang w:bidi="fa-IR"/>
+        </w:rPr>
+        <w:t xml:space="preserve"> های آن فیلم یا سریال را نیز ببیند.</w:t>
+      </w:r>
     </w:p>
     <w:p>
       <w:pPr>
@@ -2495,188 +3945,90 @@
         <w:bidi/>
         <w:jc w:val="both"/>
         <w:rPr>
-          <w:rFonts w:hint="cs"/>
-          <w:rtl/>
-          <w:lang w:bidi="fa-IR"/>
-        </w:rPr>
-      </w:pPr>
-      <w:r>
-        <w:rPr>
-          <w:rFonts w:hint="cs"/>
-          <w:rtl/>
-          <w:lang w:bidi="fa-IR"/>
-        </w:rPr>
-        <w:t xml:space="preserve">کاربر مهمان و فیلم و سریال با دو </w:t>
-      </w:r>
-      <w:r>
-        <w:rPr>
-          <w:lang w:bidi="fa-IR"/>
-        </w:rPr>
-        <w:t>relationship</w:t>
-      </w:r>
-      <w:r>
-        <w:rPr>
-          <w:rFonts w:hint="cs"/>
-          <w:rtl/>
-          <w:lang w:bidi="fa-IR"/>
-        </w:rPr>
-        <w:t xml:space="preserve"> به نام های دیدن بنر و جست و جو کردن با هم ارتباط دارند.</w:t>
-      </w:r>
-    </w:p>
-    <w:p>
-      <w:pPr>
-        <w:pStyle w:val="NoSpacing"/>
-        <w:bidi/>
-        <w:jc w:val="both"/>
-        <w:rPr>
-          <w:rFonts w:hint="cs"/>
-          <w:rtl/>
-          <w:lang w:bidi="fa-IR"/>
-        </w:rPr>
-      </w:pPr>
-      <w:r>
-        <w:rPr>
-          <w:rFonts w:hint="cs"/>
-          <w:rtl/>
-          <w:lang w:bidi="fa-IR"/>
-        </w:rPr>
-        <w:t>دیدن بنر:</w:t>
-      </w:r>
-      <w:r>
-        <w:rPr>
-          <w:rFonts w:hint="cs"/>
-          <w:rtl/>
-          <w:lang w:bidi="fa-IR"/>
-        </w:rPr>
-        <w:t xml:space="preserve"> </w:t>
-      </w:r>
-      <w:r>
-        <w:rPr>
-          <w:rFonts w:hint="cs"/>
-          <w:rtl/>
-          <w:lang w:bidi="fa-IR"/>
-        </w:rPr>
-        <w:t xml:space="preserve">کاربر </w:t>
-      </w:r>
-      <w:r>
-        <w:rPr>
-          <w:rFonts w:hint="cs"/>
-          <w:rtl/>
-          <w:lang w:bidi="fa-IR"/>
-        </w:rPr>
-        <w:t>مهمان</w:t>
-      </w:r>
-      <w:r>
-        <w:rPr>
-          <w:rFonts w:hint="cs"/>
-          <w:rtl/>
-          <w:lang w:bidi="fa-IR"/>
-        </w:rPr>
-        <w:t xml:space="preserve"> می‌تواند بنر فیلم یا سریال مورد نظر خود را ببیند و این </w:t>
-      </w:r>
-      <w:r>
-        <w:rPr>
-          <w:lang w:bidi="fa-IR"/>
-        </w:rPr>
-        <w:t>relationship</w:t>
-      </w:r>
-      <w:r>
-        <w:rPr>
-          <w:rFonts w:hint="cs"/>
-          <w:rtl/>
-          <w:lang w:bidi="fa-IR"/>
-        </w:rPr>
-        <w:t xml:space="preserve"> </w:t>
-      </w:r>
-      <w:r>
-        <w:rPr>
-          <w:rFonts w:hint="cs"/>
-          <w:rtl/>
-          <w:lang w:bidi="fa-IR"/>
-        </w:rPr>
-        <w:t>تنها یک</w:t>
-      </w:r>
-      <w:r>
-        <w:rPr>
-          <w:rFonts w:hint="cs"/>
-          <w:rtl/>
-          <w:lang w:bidi="fa-IR"/>
-        </w:rPr>
-        <w:t xml:space="preserve"> </w:t>
-      </w:r>
-      <w:r>
-        <w:rPr>
-          <w:lang w:bidi="fa-IR"/>
-        </w:rPr>
-        <w:t>attribute</w:t>
-      </w:r>
-      <w:r>
-        <w:rPr>
-          <w:rFonts w:hint="cs"/>
-          <w:rtl/>
-          <w:lang w:bidi="fa-IR"/>
-        </w:rPr>
-        <w:t xml:space="preserve"> به نام لایک دارد که به این منظور است که کاربر مهمان همراه با دیدن بنر می‌تواند تعداد لایک و دیس لایک های آن فیلم یا سریال را نیز ببیند.</w:t>
-      </w:r>
-    </w:p>
-    <w:p>
-      <w:pPr>
-        <w:pStyle w:val="NoSpacing"/>
-        <w:bidi/>
-        <w:jc w:val="both"/>
-        <w:rPr>
-          <w:rtl/>
-          <w:lang w:bidi="fa-IR"/>
-        </w:rPr>
-      </w:pPr>
-      <w:r>
-        <w:rPr>
-          <w:rFonts w:hint="cs"/>
-          <w:rtl/>
-          <w:lang w:bidi="fa-IR"/>
-        </w:rPr>
-        <w:t>جست و جو کردن: کاربر مهمان می‌تواند تنها با جست وجو کردن نام فیلم یا سریال،  فیلم یا سریال مورد نظر خود را پیدا کند.</w:t>
-      </w:r>
-    </w:p>
-    <w:p>
-      <w:pPr>
-        <w:pStyle w:val="NoSpacing"/>
-        <w:bidi/>
-        <w:rPr>
-          <w:rtl/>
-          <w:lang w:bidi="fa-IR"/>
-        </w:rPr>
-      </w:pPr>
-    </w:p>
-    <w:p>
-      <w:pPr>
-        <w:pStyle w:val="NoSpacing"/>
-        <w:bidi/>
-        <w:rPr>
-          <w:rtl/>
-          <w:lang w:bidi="fa-IR"/>
-        </w:rPr>
-      </w:pPr>
-    </w:p>
-    <w:p>
-      <w:pPr>
-        <w:pStyle w:val="NoSpacing"/>
-        <w:bidi/>
-        <w:rPr>
-          <w:rFonts w:hint="cs"/>
-          <w:rtl/>
-          <w:lang w:bidi="fa-IR"/>
-        </w:rPr>
-      </w:pPr>
-      <w:bookmarkStart w:id="0" w:name="_GoBack"/>
-      <w:bookmarkEnd w:id="0"/>
+          <w:rtl/>
+          <w:lang w:bidi="fa-IR"/>
+        </w:rPr>
+      </w:pPr>
+      <w:r>
+        <w:rPr>
+          <w:rFonts w:hint="cs"/>
+          <w:rtl/>
+          <w:lang w:bidi="fa-IR"/>
+        </w:rPr>
+        <w:t xml:space="preserve">جست و جو کردن: کاربر مهمان </w:t>
+      </w:r>
+      <w:proofErr w:type="spellStart"/>
+      <w:r>
+        <w:rPr>
+          <w:rFonts w:hint="cs"/>
+          <w:rtl/>
+          <w:lang w:bidi="fa-IR"/>
+        </w:rPr>
+        <w:t>می‌تواند</w:t>
+      </w:r>
+      <w:proofErr w:type="spellEnd"/>
+      <w:r>
+        <w:rPr>
+          <w:rFonts w:hint="cs"/>
+          <w:rtl/>
+          <w:lang w:bidi="fa-IR"/>
+        </w:rPr>
+        <w:t xml:space="preserve"> تنها با جست </w:t>
+      </w:r>
+      <w:proofErr w:type="spellStart"/>
+      <w:r>
+        <w:rPr>
+          <w:rFonts w:hint="cs"/>
+          <w:rtl/>
+          <w:lang w:bidi="fa-IR"/>
+        </w:rPr>
+        <w:t>وجو</w:t>
+      </w:r>
+      <w:proofErr w:type="spellEnd"/>
+      <w:r>
+        <w:rPr>
+          <w:rFonts w:hint="cs"/>
+          <w:rtl/>
+          <w:lang w:bidi="fa-IR"/>
+        </w:rPr>
+        <w:t xml:space="preserve"> کردن نام فیلم یا سریال،  فیلم یا سریال مورد نظر خود را پیدا کند.</w:t>
+      </w:r>
+    </w:p>
+    <w:p>
+      <w:pPr>
+        <w:pStyle w:val="NoSpacing"/>
+        <w:bidi/>
+        <w:rPr>
+          <w:rtl/>
+          <w:lang w:bidi="fa-IR"/>
+        </w:rPr>
+      </w:pPr>
+    </w:p>
+    <w:p>
+      <w:pPr>
+        <w:pStyle w:val="NoSpacing"/>
+        <w:bidi/>
+        <w:rPr>
+          <w:rtl/>
+          <w:lang w:bidi="fa-IR"/>
+        </w:rPr>
+      </w:pPr>
+    </w:p>
+    <w:p>
+      <w:pPr>
+        <w:pStyle w:val="NoSpacing"/>
+        <w:bidi/>
+        <w:rPr>
+          <w:rtl/>
+          <w:lang w:bidi="fa-IR"/>
+        </w:rPr>
+      </w:pPr>
     </w:p>
     <w:p>
       <w:pPr>
         <w:pStyle w:val="NoSpacing"/>
         <w:jc w:val="right"/>
         <w:rPr>
-          <w:rFonts w:hint="cs"/>
           <w:color w:val="C00000"/>
           <w:rtl/>
         </w:rPr>
@@ -2697,7 +4049,6 @@
         <w:bidi/>
         <w:jc w:val="both"/>
         <w:rPr>
-          <w:rFonts w:hint="cs"/>
           <w:rtl/>
         </w:rPr>
       </w:pPr>
@@ -2734,7 +4085,25 @@
           <w:rtl/>
           <w:lang w:bidi="fa-IR"/>
         </w:rPr>
-        <w:t xml:space="preserve"> دارد که متن نقد یا شکایت را شامل می‌شود.</w:t>
+        <w:t xml:space="preserve"> دارد که متن نقد یا شکایت را شامل </w:t>
+      </w:r>
+      <w:proofErr w:type="spellStart"/>
+      <w:r>
+        <w:rPr>
+          <w:rFonts w:hint="cs"/>
+          <w:rtl/>
+          <w:lang w:bidi="fa-IR"/>
+        </w:rPr>
+        <w:t>می‌شود</w:t>
+      </w:r>
+      <w:proofErr w:type="spellEnd"/>
+      <w:r>
+        <w:rPr>
+          <w:rFonts w:hint="cs"/>
+          <w:rtl/>
+          <w:lang w:bidi="fa-IR"/>
+        </w:rPr>
+        <w:t>.</w:t>
       </w:r>
     </w:p>
     <w:p>
@@ -3523,7 +4892,7 @@
 </file>
 
 <file path=customXml/itemProps1.xml><?xml version="1.0" encoding="utf-8"?>
-<ds:datastoreItem xmlns:ds="http://schemas.openxmlformats.org/officeDocument/2006/customXml" ds:itemID="{E765CF83-9A90-4182-8A13-106BB7B56AAF}">
+<ds:datastoreItem xmlns:ds="http://schemas.openxmlformats.org/officeDocument/2006/customXml" ds:itemID="{00732E97-5CD8-47A9-8BFB-84D23C3CEC80}">
   <ds:schemaRefs>
     <ds:schemaRef ds:uri="http://schemas.openxmlformats.org/officeDocument/2006/bibliography"/>
   </ds:schemaRefs>

</xml_diff>